<commit_message>
further development in menu
</commit_message>
<xml_diff>
--- a/MainDoc.docx
+++ b/MainDoc.docx
@@ -823,7 +823,15 @@
         <w:t>:</w:t>
       </w:r>
       <w:r>
-        <w:t xml:space="preserve"> Since I am in charge of the development of system, any hold ups or push backs directly affect me. </w:t>
+        <w:t xml:space="preserve"> Since I </w:t>
+      </w:r>
+      <w:proofErr w:type="gramStart"/>
+      <w:r>
+        <w:t>am in charge of</w:t>
+      </w:r>
+      <w:proofErr w:type="gramEnd"/>
+      <w:r>
+        <w:t xml:space="preserve"> the development of system, any hold ups or push backs directly affect me. </w:t>
       </w:r>
     </w:p>
     <w:p>
@@ -988,8 +996,13 @@
             <w:tcW w:w="3005" w:type="dxa"/>
           </w:tcPr>
           <w:p>
-            <w:r>
-              <w:t>All of the elements on one page</w:t>
+            <w:proofErr w:type="gramStart"/>
+            <w:r>
+              <w:t>All of</w:t>
+            </w:r>
+            <w:proofErr w:type="gramEnd"/>
+            <w:r>
+              <w:t xml:space="preserve"> the elements on one page</w:t>
             </w:r>
           </w:p>
         </w:tc>
@@ -1914,13 +1927,7 @@
           </w:tcPr>
           <w:p>
             <w:r>
-              <w:t>Run</w:t>
-            </w:r>
-            <w:r>
-              <w:t>s the Main algorithm of the car</w:t>
-            </w:r>
-            <w:r>
-              <w:t xml:space="preserve"> (Search and move)</w:t>
+              <w:t>Runs the Main algorithm of the car (Search and move)</w:t>
             </w:r>
           </w:p>
         </w:tc>
@@ -1946,6 +1953,7 @@
       </w:r>
       <w:bookmarkEnd w:id="9"/>
     </w:p>
+    <w:p/>
     <w:p>
       <w:pPr>
         <w:pStyle w:val="Heading2"/>

</xml_diff>

<commit_message>
created final car UI
</commit_message>
<xml_diff>
--- a/MainDoc.docx
+++ b/MainDoc.docx
@@ -2548,17 +2548,33 @@
         </w:tc>
       </w:tr>
     </w:tbl>
+    <w:p/>
+    <w:p/>
+    <w:p/>
+    <w:p/>
+    <w:p/>
+    <w:p/>
+    <w:p/>
+    <w:p/>
+    <w:p/>
+    <w:p/>
+    <w:p/>
+    <w:p/>
+    <w:p/>
+    <w:p/>
+    <w:p/>
+    <w:p/>
+    <w:p/>
+    <w:p/>
+    <w:p/>
+    <w:p/>
     <w:p>
       <w:pPr>
         <w:pStyle w:val="Heading2"/>
       </w:pPr>
-    </w:p>
-    <w:p>
-      <w:pPr>
-        <w:pStyle w:val="Heading2"/>
-      </w:pPr>
       <w:bookmarkStart w:id="4" w:name="_Toc119942588"/>
       <w:r>
+        <w:lastRenderedPageBreak/>
         <w:t>Research</w:t>
       </w:r>
       <w:bookmarkEnd w:id="4"/>
@@ -2890,9 +2906,8 @@
         <w:rPr>
           <w:noProof/>
         </w:rPr>
-        <w:lastRenderedPageBreak/>
         <w:drawing>
-          <wp:anchor distT="0" distB="0" distL="114300" distR="114300" simplePos="0" relativeHeight="251660288" behindDoc="0" locked="0" layoutInCell="1" allowOverlap="1" wp14:anchorId="3B95CE0F" wp14:editId="4FCABA3D">
+          <wp:anchor distT="0" distB="0" distL="114300" distR="114300" simplePos="0" relativeHeight="251659776" behindDoc="0" locked="0" layoutInCell="1" allowOverlap="1" wp14:anchorId="3B95CE0F" wp14:editId="3BAEEAD4">
             <wp:simplePos x="0" y="0"/>
             <wp:positionH relativeFrom="column">
               <wp:posOffset>-103505</wp:posOffset>
@@ -2997,9 +3012,58 @@
     </w:p>
     <w:p>
       <w:pPr>
+        <w:rPr>
+          <w:u w:val="single"/>
+        </w:rPr>
+      </w:pPr>
+    </w:p>
+    <w:p>
+      <w:pPr>
+        <w:rPr>
+          <w:u w:val="single"/>
+        </w:rPr>
+      </w:pPr>
+    </w:p>
+    <w:p>
+      <w:pPr>
+        <w:rPr>
+          <w:u w:val="single"/>
+        </w:rPr>
+      </w:pPr>
+    </w:p>
+    <w:p>
+      <w:pPr>
+        <w:rPr>
+          <w:u w:val="single"/>
+        </w:rPr>
+      </w:pPr>
+    </w:p>
+    <w:p>
+      <w:pPr>
+        <w:rPr>
+          <w:u w:val="single"/>
+        </w:rPr>
+      </w:pPr>
+    </w:p>
+    <w:p>
+      <w:pPr>
+        <w:rPr>
+          <w:u w:val="single"/>
+        </w:rPr>
+      </w:pPr>
+      <w:r>
+        <w:rPr>
+          <w:u w:val="single"/>
+        </w:rPr>
+        <w:br w:type="page"/>
+      </w:r>
+    </w:p>
+    <w:p>
+      <w:pPr>
         <w:pStyle w:val="Heading4"/>
       </w:pPr>
       <w:r>
+        <w:lastRenderedPageBreak/>
         <w:t>.</w:t>
       </w:r>
       <w:r>
@@ -3324,76 +3388,14 @@
       <w:r>
         <w:rPr>
           <w:noProof/>
-          <w:u w:val="single"/>
-        </w:rPr>
-        <w:lastRenderedPageBreak/>
-        <w:drawing>
-          <wp:anchor distT="0" distB="0" distL="114300" distR="114300" simplePos="0" relativeHeight="251649024" behindDoc="0" locked="0" layoutInCell="1" allowOverlap="1" wp14:anchorId="0CD94C95" wp14:editId="5A21B163">
-            <wp:simplePos x="0" y="0"/>
-            <wp:positionH relativeFrom="margin">
-              <wp:posOffset>0</wp:posOffset>
-            </wp:positionH>
-            <wp:positionV relativeFrom="paragraph">
-              <wp:posOffset>287020</wp:posOffset>
-            </wp:positionV>
-            <wp:extent cx="2701925" cy="3003550"/>
-            <wp:effectExtent l="0" t="0" r="0" b="0"/>
-            <wp:wrapTopAndBottom/>
-            <wp:docPr id="1" name="Picture 1" descr="Diagram&#10;&#10;Description automatically generated"/>
-            <wp:cNvGraphicFramePr>
-              <a:graphicFrameLocks xmlns:a="http://schemas.openxmlformats.org/drawingml/2006/main" noChangeAspect="1"/>
-            </wp:cNvGraphicFramePr>
-            <a:graphic xmlns:a="http://schemas.openxmlformats.org/drawingml/2006/main">
-              <a:graphicData uri="http://schemas.openxmlformats.org/drawingml/2006/picture">
-                <pic:pic xmlns:pic="http://schemas.openxmlformats.org/drawingml/2006/picture">
-                  <pic:nvPicPr>
-                    <pic:cNvPr id="1" name="Picture 1" descr="Diagram&#10;&#10;Description automatically generated"/>
-                    <pic:cNvPicPr/>
-                  </pic:nvPicPr>
-                  <pic:blipFill>
-                    <a:blip r:embed="rId9">
-                      <a:extLst>
-                        <a:ext uri="{28A0092B-C50C-407E-A947-70E740481C1C}">
-                          <a14:useLocalDpi xmlns:a14="http://schemas.microsoft.com/office/drawing/2010/main" val="0"/>
-                        </a:ext>
-                      </a:extLst>
-                    </a:blip>
-                    <a:stretch>
-                      <a:fillRect/>
-                    </a:stretch>
-                  </pic:blipFill>
-                  <pic:spPr>
-                    <a:xfrm>
-                      <a:off x="0" y="0"/>
-                      <a:ext cx="2701925" cy="3003550"/>
-                    </a:xfrm>
-                    <a:prstGeom prst="rect">
-                      <a:avLst/>
-                    </a:prstGeom>
-                  </pic:spPr>
-                </pic:pic>
-              </a:graphicData>
-            </a:graphic>
-            <wp14:sizeRelH relativeFrom="page">
-              <wp14:pctWidth>0</wp14:pctWidth>
-            </wp14:sizeRelH>
-            <wp14:sizeRelV relativeFrom="page">
-              <wp14:pctHeight>0</wp14:pctHeight>
-            </wp14:sizeRelV>
-          </wp:anchor>
-        </w:drawing>
-      </w:r>
-      <w:r>
-        <w:rPr>
-          <w:noProof/>
         </w:rPr>
         <w:pict w14:anchorId="0FF64FD8">
           <v:shapetype id="_x0000_t202" coordsize="21600,21600" o:spt="202" path="m,l,21600r21600,l21600,xe">
             <v:stroke joinstyle="miter"/>
             <v:path gradientshapeok="t" o:connecttype="rect"/>
           </v:shapetype>
-          <v:shape id="Text Box 2" o:spid="_x0000_s1026" type="#_x0000_t202" style="position:absolute;margin-left:253.1pt;margin-top:36.9pt;width:185.9pt;height:110.6pt;z-index:251660288;visibility:visible;mso-wrap-style:square;mso-width-percent:400;mso-height-percent:200;mso-wrap-distance-left:9pt;mso-wrap-distance-top:3.6pt;mso-wrap-distance-right:9pt;mso-wrap-distance-bottom:3.6pt;mso-position-horizontal:absolute;mso-position-horizontal-relative:text;mso-position-vertical:absolute;mso-position-vertical-relative:text;mso-width-percent:400;mso-height-percent:200;mso-width-relative:margin;mso-height-relative:margin;v-text-anchor:top" o:gfxdata="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" strokecolor="white [3212]">
-            <v:textbox style="mso-fit-shape-to-text:t">
+          <v:shape id="Text Box 2" o:spid="_x0000_s1026" type="#_x0000_t202" style="position:absolute;margin-left:253.8pt;margin-top:37.85pt;width:169.95pt;height:209.45pt;z-index:251660288;visibility:visible;mso-wrap-distance-left:9pt;mso-wrap-distance-top:3.6pt;mso-wrap-distance-right:9pt;mso-wrap-distance-bottom:3.6pt;mso-position-horizontal:absolute;mso-position-horizontal-relative:text;mso-position-vertical:absolute;mso-position-vertical-relative:text;mso-width-relative:margin;mso-height-relative:margin;v-text-anchor:top" o:gfxdata="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" strokecolor="white [3212]">
+            <v:textbox>
               <w:txbxContent>
                 <w:p>
                   <w:r>
@@ -3456,6 +3458,67 @@
       </w:r>
       <w:r>
         <w:rPr>
+          <w:noProof/>
+          <w:u w:val="single"/>
+        </w:rPr>
+        <w:drawing>
+          <wp:anchor distT="0" distB="0" distL="114300" distR="114300" simplePos="0" relativeHeight="251643392" behindDoc="0" locked="0" layoutInCell="1" allowOverlap="1" wp14:anchorId="0CD94C95" wp14:editId="4AC56A52">
+            <wp:simplePos x="0" y="0"/>
+            <wp:positionH relativeFrom="margin">
+              <wp:posOffset>0</wp:posOffset>
+            </wp:positionH>
+            <wp:positionV relativeFrom="paragraph">
+              <wp:posOffset>287020</wp:posOffset>
+            </wp:positionV>
+            <wp:extent cx="2701925" cy="3003550"/>
+            <wp:effectExtent l="0" t="0" r="0" b="0"/>
+            <wp:wrapTopAndBottom/>
+            <wp:docPr id="1" name="Picture 1" descr="Diagram&#10;&#10;Description automatically generated"/>
+            <wp:cNvGraphicFramePr>
+              <a:graphicFrameLocks xmlns:a="http://schemas.openxmlformats.org/drawingml/2006/main" noChangeAspect="1"/>
+            </wp:cNvGraphicFramePr>
+            <a:graphic xmlns:a="http://schemas.openxmlformats.org/drawingml/2006/main">
+              <a:graphicData uri="http://schemas.openxmlformats.org/drawingml/2006/picture">
+                <pic:pic xmlns:pic="http://schemas.openxmlformats.org/drawingml/2006/picture">
+                  <pic:nvPicPr>
+                    <pic:cNvPr id="1" name="Picture 1" descr="Diagram&#10;&#10;Description automatically generated"/>
+                    <pic:cNvPicPr/>
+                  </pic:nvPicPr>
+                  <pic:blipFill>
+                    <a:blip r:embed="rId9">
+                      <a:extLst>
+                        <a:ext uri="{28A0092B-C50C-407E-A947-70E740481C1C}">
+                          <a14:useLocalDpi xmlns:a14="http://schemas.microsoft.com/office/drawing/2010/main" val="0"/>
+                        </a:ext>
+                      </a:extLst>
+                    </a:blip>
+                    <a:stretch>
+                      <a:fillRect/>
+                    </a:stretch>
+                  </pic:blipFill>
+                  <pic:spPr>
+                    <a:xfrm>
+                      <a:off x="0" y="0"/>
+                      <a:ext cx="2701925" cy="3003550"/>
+                    </a:xfrm>
+                    <a:prstGeom prst="rect">
+                      <a:avLst/>
+                    </a:prstGeom>
+                  </pic:spPr>
+                </pic:pic>
+              </a:graphicData>
+            </a:graphic>
+            <wp14:sizeRelH relativeFrom="page">
+              <wp14:pctWidth>0</wp14:pctWidth>
+            </wp14:sizeRelH>
+            <wp14:sizeRelV relativeFrom="page">
+              <wp14:pctHeight>0</wp14:pctHeight>
+            </wp14:sizeRelV>
+          </wp:anchor>
+        </w:drawing>
+      </w:r>
+      <w:r>
+        <w:rPr>
           <w:u w:val="single"/>
         </w:rPr>
         <w:t>Images of the solution</w:t>
@@ -3469,17 +3532,11 @@
     </w:p>
     <w:p>
       <w:pPr>
-        <w:rPr>
-          <w:u w:val="single"/>
-        </w:rPr>
-      </w:pPr>
-    </w:p>
-    <w:p>
-      <w:pPr>
         <w:pStyle w:val="Heading3"/>
       </w:pPr>
       <w:bookmarkStart w:id="7" w:name="_Toc119942590"/>
       <w:r>
+        <w:lastRenderedPageBreak/>
         <w:t>Features of the proposed solution</w:t>
       </w:r>
       <w:bookmarkEnd w:id="7"/>
@@ -3716,7 +3773,7 @@
                 <w:noProof/>
               </w:rPr>
               <w:drawing>
-                <wp:anchor distT="0" distB="0" distL="114300" distR="114300" simplePos="0" relativeHeight="251650048" behindDoc="1" locked="0" layoutInCell="1" allowOverlap="1" wp14:anchorId="09CEDD54" wp14:editId="599EF635">
+                <wp:anchor distT="0" distB="0" distL="114300" distR="114300" simplePos="0" relativeHeight="251645440" behindDoc="1" locked="0" layoutInCell="1" allowOverlap="1" wp14:anchorId="09CEDD54" wp14:editId="128CA076">
                   <wp:simplePos x="0" y="0"/>
                   <wp:positionH relativeFrom="column">
                     <wp:posOffset>-6985</wp:posOffset>
@@ -3929,11 +3986,7 @@
         <w:t>beforehand</w:t>
       </w:r>
       <w:r>
-        <w:t xml:space="preserve"> to ensure the algorithm is working as </w:t>
-      </w:r>
-      <w:r>
-        <w:lastRenderedPageBreak/>
-        <w:t xml:space="preserve">intended. </w:t>
+        <w:t xml:space="preserve"> to ensure the algorithm is working as intended. </w:t>
       </w:r>
       <w:r>
         <w:t>Also, this method is much more cost effective than other methods such as panels</w:t>
@@ -3979,40 +4032,35 @@
     <w:p>
       <w:r>
         <w:t xml:space="preserve">The user will be able to interact with the car using a GUI interface located on the LCD display of the EV3 unit. </w:t>
+      </w:r>
+    </w:p>
+    <w:p>
+      <w:pPr>
+        <w:pStyle w:val="Heading3"/>
+      </w:pPr>
+      <w:bookmarkStart w:id="8" w:name="_Toc119942591"/>
+      <w:r>
+        <w:t>A brief explanation of the LEGO MINDSTORMS EV3 unit</w:t>
+      </w:r>
+      <w:bookmarkEnd w:id="8"/>
+    </w:p>
+    <w:p>
+      <w:r>
+        <w:t xml:space="preserve">Since I have decided to use an EV3 set to execute this project, I will explain the aspects of the EV3 that are useful in this project, and some that limit the potential of my final product. I will be further comparing the </w:t>
+      </w:r>
+      <w:r>
+        <w:t xml:space="preserve">EV3 to a previous unit </w:t>
+      </w:r>
+      <w:r>
+        <w:t>and stating why features of the EV3 are more suited to my project.</w:t>
       </w:r>
     </w:p>
     <w:p/>
     <w:p/>
     <w:p/>
-    <w:p/>
-    <w:p/>
-    <w:p/>
-    <w:p/>
-    <w:p/>
-    <w:p/>
-    <w:p>
-      <w:pPr>
-        <w:pStyle w:val="Heading3"/>
-      </w:pPr>
-      <w:bookmarkStart w:id="8" w:name="_Toc119942591"/>
-      <w:r>
-        <w:t>A brief explanation of the LEGO MINDSTORMS EV3 unit</w:t>
-      </w:r>
-      <w:bookmarkEnd w:id="8"/>
-    </w:p>
-    <w:p>
-      <w:r>
-        <w:t xml:space="preserve">Since I have decided to use an EV3 set to execute this project, I will explain the aspects of the EV3 that are useful in this project, and some that limit the potential of my final product. I will be further comparing the </w:t>
-      </w:r>
-      <w:r>
-        <w:t xml:space="preserve">EV3 to a previous unit </w:t>
-      </w:r>
-      <w:r>
-        <w:t>and stating why features of the EV3 are more suited to my project.</w:t>
-      </w:r>
-    </w:p>
-    <w:p>
-      <w:r>
+    <w:p>
+      <w:r>
+        <w:lastRenderedPageBreak/>
         <w:t xml:space="preserve">The specifications of the EV3 </w:t>
       </w:r>
       <w:r>
@@ -4283,11 +4331,7 @@
     </w:p>
     <w:p>
       <w:r>
-        <w:t xml:space="preserve">As for the EV3, the larger RAM and much faster CPU speed are definite bonuses, as well as the increased screen resolution. The larger RAM will allow me to store many more data values in a list or an array, allowing the car to perform the search on larger mazes. The fast CPU means I can run many operations per second without the EV3 slowing down considerably, meaning that the maze can be </w:t>
-      </w:r>
-      <w:r>
-        <w:lastRenderedPageBreak/>
-        <w:t xml:space="preserve">traversed </w:t>
+        <w:t xml:space="preserve">As for the EV3, the larger RAM and much faster CPU speed are definite bonuses, as well as the increased screen resolution. The larger RAM will allow me to store many more data values in a list or an array, allowing the car to perform the search on larger mazes. The fast CPU means I can run many operations per second without the EV3 slowing down considerably, meaning that the maze can be traversed </w:t>
       </w:r>
       <w:r>
         <w:t>quicker,</w:t>
@@ -4388,11 +4432,9 @@
       <w:r>
         <w:t xml:space="preserve">One further limitation is that this solution will have to be very memory efficient. The EV3 has only 64MB of RAM. This means that any longs </w:t>
       </w:r>
-      <w:proofErr w:type="gramStart"/>
-      <w:r>
-        <w:t>lists</w:t>
-      </w:r>
-      <w:proofErr w:type="gramEnd"/>
+      <w:r>
+        <w:t>lists,</w:t>
+      </w:r>
       <w:r>
         <w:t xml:space="preserve"> or array</w:t>
       </w:r>
@@ -4400,7 +4442,13 @@
         <w:t>s</w:t>
       </w:r>
       <w:r>
-        <w:t xml:space="preserve"> of data must be stored efficiently and the car will only be able to navigate a small to medium sized maze as larger mazes may take up too much RAM, so some optimisation </w:t>
+        <w:t xml:space="preserve"> of data must be stored </w:t>
+      </w:r>
+      <w:r>
+        <w:t>efficiently,</w:t>
+      </w:r>
+      <w:r>
+        <w:t xml:space="preserve"> and the car will only be able to navigate a small to medium sized maze as larger mazes may take up too much RAM, so some optimisation </w:t>
       </w:r>
       <w:r>
         <w:rPr>
@@ -4416,12 +4464,16 @@
         <w:t xml:space="preserve"> </w:t>
       </w:r>
     </w:p>
+    <w:p/>
+    <w:p/>
+    <w:p/>
     <w:p>
       <w:pPr>
         <w:pStyle w:val="Heading2"/>
       </w:pPr>
       <w:bookmarkStart w:id="9" w:name="_Toc119942592"/>
       <w:r>
+        <w:lastRenderedPageBreak/>
         <w:t>Requirements</w:t>
       </w:r>
       <w:bookmarkEnd w:id="9"/>
@@ -4572,16 +4624,12 @@
         <w:t>– This allows for the program to be loaded onto the car</w:t>
       </w:r>
     </w:p>
-    <w:p/>
-    <w:p/>
-    <w:p/>
     <w:p>
       <w:pPr>
         <w:pStyle w:val="Heading3"/>
       </w:pPr>
       <w:bookmarkStart w:id="12" w:name="_Toc119942595"/>
       <w:r>
-        <w:lastRenderedPageBreak/>
         <w:t>Stakeholder requirements</w:t>
       </w:r>
       <w:bookmarkEnd w:id="12"/>
@@ -5037,7 +5085,6 @@
       </w:pPr>
       <w:bookmarkStart w:id="13" w:name="_Toc119942596"/>
       <w:r>
-        <w:lastRenderedPageBreak/>
         <w:t>Success Criteria</w:t>
       </w:r>
       <w:bookmarkEnd w:id="13"/>
@@ -5230,16 +5277,6 @@
     <w:p/>
     <w:p/>
     <w:p/>
-    <w:p/>
-    <w:p/>
-    <w:p/>
-    <w:p/>
-    <w:p/>
-    <w:p/>
-    <w:p/>
-    <w:p/>
-    <w:p/>
-    <w:p/>
     <w:p>
       <w:pPr>
         <w:pStyle w:val="Heading1"/>
@@ -5277,20 +5314,47 @@
     <w:p>
       <w:pPr>
         <w:pStyle w:val="Heading3"/>
+        <w:rPr>
+          <w:b/>
+          <w:bCs/>
+        </w:rPr>
       </w:pPr>
       <w:bookmarkStart w:id="16" w:name="_Toc119942599"/>
       <w:r>
         <w:rPr>
+          <w:b/>
+          <w:bCs/>
+        </w:rPr>
+        <w:t>System Layer Diagram</w:t>
+      </w:r>
+      <w:bookmarkEnd w:id="16"/>
+    </w:p>
+    <w:p/>
+    <w:p>
+      <w:pPr>
+        <w:sectPr>
+          <w:headerReference w:type="default" r:id="rId12"/>
+          <w:footerReference w:type="default" r:id="rId13"/>
+          <w:pgSz w:w="11906" w:h="16838"/>
+          <w:pgMar w:top="1440" w:right="1440" w:bottom="1440" w:left="1440" w:header="708" w:footer="708" w:gutter="0"/>
+          <w:cols w:space="708"/>
+          <w:docGrid w:linePitch="360"/>
+        </w:sectPr>
+      </w:pPr>
+      <w:r>
+        <w:rPr>
+          <w:b/>
+          <w:bCs/>
           <w:noProof/>
         </w:rPr>
         <w:drawing>
-          <wp:anchor distT="0" distB="0" distL="114300" distR="114300" simplePos="0" relativeHeight="251659264" behindDoc="0" locked="0" layoutInCell="1" allowOverlap="1" wp14:anchorId="549C1A83" wp14:editId="425847E3">
+          <wp:anchor distT="0" distB="0" distL="114300" distR="114300" simplePos="0" relativeHeight="251657728" behindDoc="0" locked="0" layoutInCell="1" allowOverlap="1" wp14:anchorId="549C1A83" wp14:editId="0B4BE1D6">
             <wp:simplePos x="0" y="0"/>
             <wp:positionH relativeFrom="column">
               <wp:posOffset>0</wp:posOffset>
             </wp:positionH>
             <wp:positionV relativeFrom="page">
-              <wp:posOffset>2217089</wp:posOffset>
+              <wp:posOffset>4817110</wp:posOffset>
             </wp:positionV>
             <wp:extent cx="5731510" cy="5189220"/>
             <wp:effectExtent l="0" t="0" r="0" b="0"/>
@@ -5309,7 +5373,7 @@
                     </pic:cNvPicPr>
                   </pic:nvPicPr>
                   <pic:blipFill>
-                    <a:blip r:embed="rId12">
+                    <a:blip r:embed="rId14">
                       <a:extLst>
                         <a:ext uri="{28A0092B-C50C-407E-A947-70E740481C1C}">
                           <a14:useLocalDpi xmlns:a14="http://schemas.microsoft.com/office/drawing/2010/main" val="0"/>
@@ -5341,37 +5405,36 @@
         </w:drawing>
       </w:r>
       <w:r>
-        <w:t>System Layer Diagram</w:t>
-      </w:r>
-      <w:bookmarkEnd w:id="16"/>
+        <w:t>The above diagram is a visualisation of the flow of data, with each layer of the diagram representing different sub-systems within the whole system. This chart allows me to visually see a decomposition and abstraction of the system including subroutines and data structures so I can quickly implement the different areas of my project.</w:t>
+      </w:r>
     </w:p>
     <w:p/>
-    <w:p>
-      <w:r>
-        <w:t>The above diagram is a visualisation of the flow of data, with each layer of the diagram representing different sub-systems within the whole system. This chart allows me to visually see a decomposition and abstraction of the system including subroutines and data structures so I can quickly implement the different areas of my project.</w:t>
-      </w:r>
-    </w:p>
     <w:p/>
     <w:p>
       <w:pPr>
         <w:pStyle w:val="Heading3"/>
+        <w:rPr>
+          <w:b/>
+          <w:bCs/>
+        </w:rPr>
       </w:pPr>
       <w:bookmarkStart w:id="17" w:name="_Toc119942600"/>
       <w:r>
         <w:rPr>
+          <w:b/>
+          <w:bCs/>
           <w:noProof/>
         </w:rPr>
-        <w:lastRenderedPageBreak/>
         <w:drawing>
-          <wp:anchor distT="0" distB="0" distL="114300" distR="114300" simplePos="0" relativeHeight="251668480" behindDoc="0" locked="0" layoutInCell="1" allowOverlap="1" wp14:anchorId="14CA0E5A" wp14:editId="2F5789C8">
+          <wp:anchor distT="0" distB="0" distL="114300" distR="114300" simplePos="0" relativeHeight="251673088" behindDoc="0" locked="0" layoutInCell="1" allowOverlap="1" wp14:anchorId="14CA0E5A" wp14:editId="4073A1C1">
             <wp:simplePos x="0" y="0"/>
             <wp:positionH relativeFrom="column">
-              <wp:posOffset>-468924</wp:posOffset>
+              <wp:posOffset>-466725</wp:posOffset>
             </wp:positionH>
             <wp:positionV relativeFrom="page">
-              <wp:posOffset>1296035</wp:posOffset>
+              <wp:posOffset>1752600</wp:posOffset>
             </wp:positionV>
-            <wp:extent cx="6821805" cy="3200400"/>
+            <wp:extent cx="9486900" cy="4450080"/>
             <wp:effectExtent l="0" t="0" r="0" b="0"/>
             <wp:wrapTopAndBottom/>
             <wp:docPr id="10" name="Picture 10" descr="Diagram&#10;&#10;Description automatically generated"/>
@@ -5388,7 +5451,7 @@
                     </pic:cNvPicPr>
                   </pic:nvPicPr>
                   <pic:blipFill>
-                    <a:blip r:embed="rId13">
+                    <a:blip r:embed="rId15">
                       <a:extLst>
                         <a:ext uri="{28A0092B-C50C-407E-A947-70E740481C1C}">
                           <a14:useLocalDpi xmlns:a14="http://schemas.microsoft.com/office/drawing/2010/main" val="0"/>
@@ -5403,7 +5466,7 @@
                   <pic:spPr bwMode="auto">
                     <a:xfrm>
                       <a:off x="0" y="0"/>
-                      <a:ext cx="6821805" cy="3200400"/>
+                      <a:ext cx="9486900" cy="4450080"/>
                     </a:xfrm>
                     <a:prstGeom prst="rect">
                       <a:avLst/>
@@ -5426,6 +5489,10 @@
         </w:drawing>
       </w:r>
       <w:r>
+        <w:rPr>
+          <w:b/>
+          <w:bCs/>
+        </w:rPr>
         <w:t>System Navigation Chart</w:t>
       </w:r>
       <w:bookmarkEnd w:id="17"/>
@@ -5483,6 +5550,16 @@
         <w:t>Misc.</w:t>
       </w:r>
     </w:p>
+    <w:p>
+      <w:pPr>
+        <w:sectPr>
+          <w:pgSz w:w="16838" w:h="11906" w:orient="landscape"/>
+          <w:pgMar w:top="1440" w:right="1440" w:bottom="1440" w:left="1440" w:header="708" w:footer="708" w:gutter="0"/>
+          <w:cols w:space="708"/>
+          <w:docGrid w:linePitch="360"/>
+        </w:sectPr>
+      </w:pPr>
+    </w:p>
     <w:p/>
     <w:p>
       <w:r>
@@ -5511,6 +5588,17 @@
       </w:r>
     </w:p>
     <w:p/>
+    <w:p/>
+    <w:p/>
+    <w:p/>
+    <w:p/>
+    <w:p/>
+    <w:p/>
+    <w:p/>
+    <w:p/>
+    <w:p/>
+    <w:p/>
+    <w:p/>
     <w:p>
       <w:pPr>
         <w:pStyle w:val="Heading2"/>
@@ -5522,8 +5610,6 @@
       <w:bookmarkEnd w:id="18"/>
     </w:p>
     <w:sectPr>
-      <w:headerReference w:type="default" r:id="rId14"/>
-      <w:footerReference w:type="default" r:id="rId15"/>
       <w:pgSz w:w="11906" w:h="16838"/>
       <w:pgMar w:top="1440" w:right="1440" w:bottom="1440" w:left="1440" w:header="708" w:footer="708" w:gutter="0"/>
       <w:cols w:space="708"/>

</xml_diff>

<commit_message>
tidied up the file
</commit_message>
<xml_diff>
--- a/MainDoc.docx
+++ b/MainDoc.docx
@@ -2,6 +2,325 @@
 <file path=word/document.xml><?xml version="1.0" encoding="utf-8"?>
 <w:document xmlns:wpc="http://schemas.microsoft.com/office/word/2010/wordprocessingCanvas" xmlns:cx="http://schemas.microsoft.com/office/drawing/2014/chartex" xmlns:cx1="http://schemas.microsoft.com/office/drawing/2015/9/8/chartex" xmlns:cx2="http://schemas.microsoft.com/office/drawing/2015/10/21/chartex" xmlns:cx3="http://schemas.microsoft.com/office/drawing/2016/5/9/chartex" xmlns:cx4="http://schemas.microsoft.com/office/drawing/2016/5/10/chartex" xmlns:cx5="http://schemas.microsoft.com/office/drawing/2016/5/11/chartex" xmlns:cx6="http://schemas.microsoft.com/office/drawing/2016/5/12/chartex" xmlns:cx7="http://schemas.microsoft.com/office/drawing/2016/5/13/chartex" xmlns:cx8="http://schemas.microsoft.com/office/drawing/2016/5/14/chartex" xmlns:mc="http://schemas.openxmlformats.org/markup-compatibility/2006" xmlns:aink="http://schemas.microsoft.com/office/drawing/2016/ink" xmlns:am3d="http://schemas.microsoft.com/office/drawing/2017/model3d" xmlns:o="urn:schemas-microsoft-com:office:office" xmlns:oel="http://schemas.microsoft.com/office/2019/extlst" xmlns:r="http://schemas.openxmlformats.org/officeDocument/2006/relationships" xmlns:m="http://schemas.openxmlformats.org/officeDocument/2006/math" xmlns:v="urn:schemas-microsoft-com:vml" xmlns:wp14="http://schemas.microsoft.com/office/word/2010/wordprocessingDrawing" xmlns:wp="http://schemas.openxmlformats.org/drawingml/2006/wordprocessingDrawing" xmlns:w10="urn:schemas-microsoft-com:office:word" xmlns:w="http://schemas.openxmlformats.org/wordprocessingml/2006/main" xmlns:w14="http://schemas.microsoft.com/office/word/2010/wordml" xmlns:w15="http://schemas.microsoft.com/office/word/2012/wordml" xmlns:w16cex="http://schemas.microsoft.com/office/word/2018/wordml/cex" xmlns:w16cid="http://schemas.microsoft.com/office/word/2016/wordml/cid" xmlns:w16="http://schemas.microsoft.com/office/word/2018/wordml" xmlns:w16sdtdh="http://schemas.microsoft.com/office/word/2020/wordml/sdtdatahash" xmlns:w16se="http://schemas.microsoft.com/office/word/2015/wordml/symex" xmlns:wpg="http://schemas.microsoft.com/office/word/2010/wordprocessingGroup" xmlns:wpi="http://schemas.microsoft.com/office/word/2010/wordprocessingInk" xmlns:wne="http://schemas.microsoft.com/office/word/2006/wordml" xmlns:wps="http://schemas.microsoft.com/office/word/2010/wordprocessingShape" mc:Ignorable="w14 w15 w16se w16cid w16 w16cex w16sdtdh wp14">
   <w:body>
+    <w:sdt>
+      <w:sdtPr>
+        <w:id w:val="1517818087"/>
+        <w:docPartObj>
+          <w:docPartGallery w:val="Cover Pages"/>
+          <w:docPartUnique/>
+        </w:docPartObj>
+      </w:sdtPr>
+      <w:sdtContent>
+        <w:p/>
+        <w:p>
+          <w:r>
+            <w:rPr>
+              <w:noProof/>
+            </w:rPr>
+            <w:pict w14:anchorId="26DD57F6">
+              <v:group id="Group 125" o:spid="_x0000_s1033" style="position:absolute;margin-left:0;margin-top:0;width:540pt;height:556.55pt;z-index:-251599360;mso-width-percent:1154;mso-height-percent:670;mso-top-percent:45;mso-position-horizontal:center;mso-position-horizontal-relative:margin;mso-position-vertical-relative:page;mso-width-percent:1154;mso-height-percent:670;mso-top-percent:45;mso-width-relative:margin" coordsize="55613,54044" o:gfxdata="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">
+                <o:lock v:ext="edit" aspectratio="t"/>
+                <v:shape id="Freeform 10" o:spid="_x0000_s1034" style="position:absolute;width:55575;height:54044;visibility:visible;mso-wrap-style:square;v-text-anchor:bottom" coordsize="720,700" o:spt="100" o:gfxdata="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" adj="-11796480,,5400" path="m,c,644,,644,,644v23,6,62,14,113,21c250,685,476,700,720,644v,-27,,-27,,-27c720,,720,,720,,,,,,,e" fillcolor="#4d5f78 [2994]" stroked="f">
+                  <v:fill color2="#2a3442 [2018]" rotate="t" colors="0 #5d6d85;.5 #485972;1 #334258" focus="100%" type="gradient">
+                    <o:fill v:ext="view" type="gradientUnscaled"/>
+                  </v:fill>
+                  <v:stroke joinstyle="miter"/>
+                  <v:formulas/>
+                  <v:path arrowok="t" o:connecttype="custom" o:connectlocs="0,0;0,4972126;872222,5134261;5557520,4972126;5557520,4763667;5557520,0;0,0" o:connectangles="0,0,0,0,0,0,0" textboxrect="0,0,720,700"/>
+                  <v:textbox style="mso-next-textbox:#Freeform 10" inset="1in,86.4pt,86.4pt,86.4pt">
+                    <w:txbxContent>
+                      <w:p>
+                        <w:pPr>
+                          <w:rPr>
+                            <w:color w:val="FFFFFF" w:themeColor="background1"/>
+                            <w:sz w:val="72"/>
+                            <w:szCs w:val="72"/>
+                          </w:rPr>
+                        </w:pPr>
+                        <w:sdt>
+                          <w:sdtPr>
+                            <w:rPr>
+                              <w:color w:val="FFFFFF" w:themeColor="background1"/>
+                              <w:sz w:val="72"/>
+                              <w:szCs w:val="72"/>
+                            </w:rPr>
+                            <w:alias w:val="Title"/>
+                            <w:tag w:val=""/>
+                            <w:id w:val="-554696155"/>
+                            <w:dataBinding w:prefixMappings="xmlns:ns0='http://purl.org/dc/elements/1.1/' xmlns:ns1='http://schemas.openxmlformats.org/package/2006/metadata/core-properties' " w:xpath="/ns1:coreProperties[1]/ns0:title[1]" w:storeItemID="{6C3C8BC8-F283-45AE-878A-BAB7291924A1}"/>
+                            <w:text/>
+                          </w:sdtPr>
+                          <w:sdtContent>
+                            <w:r>
+                              <w:rPr>
+                                <w:color w:val="FFFFFF" w:themeColor="background1"/>
+                                <w:sz w:val="72"/>
+                                <w:szCs w:val="72"/>
+                              </w:rPr>
+                              <w:t>Computer Science NEA</w:t>
+                            </w:r>
+                          </w:sdtContent>
+                        </w:sdt>
+                      </w:p>
+                    </w:txbxContent>
+                  </v:textbox>
+                </v:shape>
+                <v:shape id="Freeform 11" o:spid="_x0000_s1035" style="position:absolute;left:8763;top:47697;width:46850;height:5099;visibility:visible;mso-wrap-style:square;v-text-anchor:bottom" coordsize="607,66" o:gfxdata="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" path="m607,c450,44,300,57,176,57,109,57,49,53,,48,66,58,152,66,251,66,358,66,480,56,607,27,607,,607,,607,e" fillcolor="white [3212]" stroked="f">
+                  <v:fill opacity="19789f"/>
+                  <v:path arrowok="t" o:connecttype="custom" o:connectlocs="4685030,0;1358427,440373;0,370840;1937302,509905;4685030,208598;4685030,0" o:connectangles="0,0,0,0,0,0"/>
+                </v:shape>
+                <w10:wrap anchorx="margin" anchory="page"/>
+              </v:group>
+            </w:pict>
+          </w:r>
+          <w:r>
+            <w:rPr>
+              <w:noProof/>
+            </w:rPr>
+            <w:pict w14:anchorId="2B538C05">
+              <v:shapetype id="_x0000_t202" coordsize="21600,21600" o:spt="202" path="m,l,21600r21600,l21600,xe">
+                <v:stroke joinstyle="miter"/>
+                <v:path gradientshapeok="t" o:connecttype="rect"/>
+              </v:shapetype>
+              <v:shape id="Text Box 128" o:spid="_x0000_s1032" type="#_x0000_t202" style="position:absolute;margin-left:0;margin-top:0;width:453pt;height:11.5pt;z-index:251720192;visibility:visible;mso-wrap-style:square;mso-width-percent:1154;mso-height-percent:0;mso-wrap-distance-left:9pt;mso-wrap-distance-top:0;mso-wrap-distance-right:9pt;mso-wrap-distance-bottom:0;mso-position-horizontal:center;mso-position-horizontal-relative:page;mso-position-vertical:bottom;mso-position-vertical-relative:margin;mso-width-percent:1154;mso-height-percent:0;mso-width-relative:margin;mso-height-relative:margin;v-text-anchor:bottom" o:gfxdata="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" filled="f" stroked="f" strokeweight=".5pt">
+                <v:textbox style="mso-fit-shape-to-text:t" inset="1in,0,86.4pt,0">
+                  <w:txbxContent>
+                    <w:p>
+                      <w:pPr>
+                        <w:pStyle w:val="NoSpacing"/>
+                        <w:rPr>
+                          <w:color w:val="7F7F7F" w:themeColor="text1" w:themeTint="80"/>
+                          <w:sz w:val="18"/>
+                          <w:szCs w:val="18"/>
+                        </w:rPr>
+                      </w:pPr>
+                      <w:sdt>
+                        <w:sdtPr>
+                          <w:rPr>
+                            <w:caps/>
+                            <w:color w:val="7F7F7F" w:themeColor="text1" w:themeTint="80"/>
+                            <w:sz w:val="18"/>
+                            <w:szCs w:val="18"/>
+                          </w:rPr>
+                          <w:alias w:val="Company"/>
+                          <w:tag w:val=""/>
+                          <w:id w:val="-1880927279"/>
+                          <w:showingPlcHdr/>
+                          <w:dataBinding w:prefixMappings="xmlns:ns0='http://schemas.openxmlformats.org/officeDocument/2006/extended-properties' " w:xpath="/ns0:Properties[1]/ns0:Company[1]" w:storeItemID="{6668398D-A668-4E3E-A5EB-62B293D839F1}"/>
+                          <w:text/>
+                        </w:sdtPr>
+                        <w:sdtContent>
+                          <w:r>
+                            <w:rPr>
+                              <w:caps/>
+                              <w:color w:val="7F7F7F" w:themeColor="text1" w:themeTint="80"/>
+                              <w:sz w:val="18"/>
+                              <w:szCs w:val="18"/>
+                            </w:rPr>
+                            <w:t>[Company name]</w:t>
+                          </w:r>
+                        </w:sdtContent>
+                      </w:sdt>
+                      <w:r>
+                        <w:rPr>
+                          <w:caps/>
+                          <w:color w:val="7F7F7F" w:themeColor="text1" w:themeTint="80"/>
+                          <w:sz w:val="18"/>
+                          <w:szCs w:val="18"/>
+                        </w:rPr>
+                        <w:t> </w:t>
+                      </w:r>
+                      <w:r>
+                        <w:rPr>
+                          <w:color w:val="7F7F7F" w:themeColor="text1" w:themeTint="80"/>
+                          <w:sz w:val="18"/>
+                          <w:szCs w:val="18"/>
+                        </w:rPr>
+                        <w:t>| </w:t>
+                      </w:r>
+                      <w:sdt>
+                        <w:sdtPr>
+                          <w:rPr>
+                            <w:color w:val="7F7F7F" w:themeColor="text1" w:themeTint="80"/>
+                            <w:sz w:val="18"/>
+                            <w:szCs w:val="18"/>
+                          </w:rPr>
+                          <w:alias w:val="Address"/>
+                          <w:tag w:val=""/>
+                          <w:id w:val="-1023088507"/>
+                          <w:showingPlcHdr/>
+                          <w:dataBinding w:prefixMappings="xmlns:ns0='http://schemas.microsoft.com/office/2006/coverPageProps' " w:xpath="/ns0:CoverPageProperties[1]/ns0:CompanyAddress[1]" w:storeItemID="{55AF091B-3C7A-41E3-B477-F2FDAA23CFDA}"/>
+                          <w:text/>
+                        </w:sdtPr>
+                        <w:sdtContent>
+                          <w:r>
+                            <w:rPr>
+                              <w:color w:val="7F7F7F" w:themeColor="text1" w:themeTint="80"/>
+                              <w:sz w:val="18"/>
+                              <w:szCs w:val="18"/>
+                            </w:rPr>
+                            <w:t>[Company address]</w:t>
+                          </w:r>
+                        </w:sdtContent>
+                      </w:sdt>
+                    </w:p>
+                  </w:txbxContent>
+                </v:textbox>
+                <w10:wrap type="square" anchorx="page" anchory="margin"/>
+              </v:shape>
+            </w:pict>
+          </w:r>
+          <w:r>
+            <w:rPr>
+              <w:noProof/>
+            </w:rPr>
+            <w:pict w14:anchorId="46C2057F">
+              <v:shape id="Text Box 129" o:spid="_x0000_s1031" type="#_x0000_t202" style="position:absolute;margin-left:0;margin-top:0;width:453pt;height:38.15pt;z-index:251719168;visibility:visible;mso-wrap-style:square;mso-width-percent:1154;mso-height-percent:0;mso-top-percent:790;mso-wrap-distance-left:9pt;mso-wrap-distance-top:0;mso-wrap-distance-right:9pt;mso-wrap-distance-bottom:0;mso-position-horizontal:center;mso-position-horizontal-relative:page;mso-position-vertical-relative:page;mso-width-percent:1154;mso-height-percent:0;mso-top-percent:790;mso-width-relative:margin;mso-height-relative:margin;v-text-anchor:top" o:gfxdata="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" filled="f" stroked="f" strokeweight=".5pt">
+                <v:textbox style="mso-fit-shape-to-text:t" inset="1in,0,86.4pt,0">
+                  <w:txbxContent>
+                    <w:sdt>
+                      <w:sdtPr>
+                        <w:rPr>
+                          <w:caps/>
+                          <w:color w:val="4472C4" w:themeColor="accent1"/>
+                          <w:sz w:val="28"/>
+                          <w:szCs w:val="28"/>
+                        </w:rPr>
+                        <w:alias w:val="Subtitle"/>
+                        <w:tag w:val=""/>
+                        <w:id w:val="-1452929454"/>
+                        <w:dataBinding w:prefixMappings="xmlns:ns0='http://purl.org/dc/elements/1.1/' xmlns:ns1='http://schemas.openxmlformats.org/package/2006/metadata/core-properties' " w:xpath="/ns1:coreProperties[1]/ns0:subject[1]" w:storeItemID="{6C3C8BC8-F283-45AE-878A-BAB7291924A1}"/>
+                        <w:text/>
+                      </w:sdtPr>
+                      <w:sdtContent>
+                        <w:p>
+                          <w:pPr>
+                            <w:pStyle w:val="NoSpacing"/>
+                            <w:spacing w:before="40" w:after="40"/>
+                            <w:rPr>
+                              <w:caps/>
+                              <w:color w:val="4472C4" w:themeColor="accent1"/>
+                              <w:sz w:val="28"/>
+                              <w:szCs w:val="28"/>
+                            </w:rPr>
+                          </w:pPr>
+                          <w:r>
+                            <w:rPr>
+                              <w:caps/>
+                              <w:color w:val="4472C4" w:themeColor="accent1"/>
+                              <w:sz w:val="28"/>
+                              <w:szCs w:val="28"/>
+                            </w:rPr>
+                            <w:t>Maze Navigating CAr</w:t>
+                          </w:r>
+                        </w:p>
+                      </w:sdtContent>
+                    </w:sdt>
+                    <w:sdt>
+                      <w:sdtPr>
+                        <w:rPr>
+                          <w:caps/>
+                          <w:color w:val="5B9BD5" w:themeColor="accent5"/>
+                          <w:sz w:val="24"/>
+                          <w:szCs w:val="24"/>
+                        </w:rPr>
+                        <w:alias w:val="Author"/>
+                        <w:tag w:val=""/>
+                        <w:id w:val="-954487662"/>
+                        <w:dataBinding w:prefixMappings="xmlns:ns0='http://purl.org/dc/elements/1.1/' xmlns:ns1='http://schemas.openxmlformats.org/package/2006/metadata/core-properties' " w:xpath="/ns1:coreProperties[1]/ns0:creator[1]" w:storeItemID="{6C3C8BC8-F283-45AE-878A-BAB7291924A1}"/>
+                        <w:text/>
+                      </w:sdtPr>
+                      <w:sdtContent>
+                        <w:p>
+                          <w:pPr>
+                            <w:pStyle w:val="NoSpacing"/>
+                            <w:spacing w:before="40" w:after="40"/>
+                            <w:rPr>
+                              <w:caps/>
+                              <w:color w:val="5B9BD5" w:themeColor="accent5"/>
+                              <w:sz w:val="24"/>
+                              <w:szCs w:val="24"/>
+                            </w:rPr>
+                          </w:pPr>
+                          <w:r>
+                            <w:rPr>
+                              <w:caps/>
+                              <w:color w:val="5B9BD5" w:themeColor="accent5"/>
+                              <w:sz w:val="24"/>
+                              <w:szCs w:val="24"/>
+                            </w:rPr>
+                            <w:t>21233752 - Connor Kearney</w:t>
+                          </w:r>
+                        </w:p>
+                      </w:sdtContent>
+                    </w:sdt>
+                  </w:txbxContent>
+                </v:textbox>
+                <w10:wrap type="square" anchorx="page" anchory="page"/>
+              </v:shape>
+            </w:pict>
+          </w:r>
+          <w:r>
+            <w:rPr>
+              <w:noProof/>
+            </w:rPr>
+            <w:pict w14:anchorId="70AE1F19">
+              <v:rect id="Rectangle 130" o:spid="_x0000_s1030" style="position:absolute;margin-left:-4.4pt;margin-top:0;width:46.8pt;height:77.75pt;z-index:251718144;visibility:visible;mso-wrap-style:square;mso-width-percent:76;mso-height-percent:98;mso-top-percent:23;mso-wrap-distance-left:9pt;mso-wrap-distance-top:0;mso-wrap-distance-right:9pt;mso-wrap-distance-bottom:0;mso-position-horizontal:right;mso-position-horizontal-relative:margin;mso-position-vertical-relative:page;mso-width-percent:76;mso-height-percent:98;mso-top-percent:23;mso-width-relative:page;mso-height-relative:page;v-text-anchor:bottom" o:gfxdata="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" fillcolor="#4472c4 [3204]" stroked="f" strokeweight="1pt">
+                <o:lock v:ext="edit" aspectratio="t"/>
+                <v:textbox inset="3.6pt,,3.6pt">
+                  <w:txbxContent>
+                    <w:sdt>
+                      <w:sdtPr>
+                        <w:rPr>
+                          <w:color w:val="FFFFFF" w:themeColor="background1"/>
+                          <w:sz w:val="24"/>
+                          <w:szCs w:val="24"/>
+                        </w:rPr>
+                        <w:alias w:val="Year"/>
+                        <w:tag w:val=""/>
+                        <w:id w:val="1595126926"/>
+                        <w:dataBinding w:prefixMappings="xmlns:ns0='http://schemas.microsoft.com/office/2006/coverPageProps' " w:xpath="/ns0:CoverPageProperties[1]/ns0:PublishDate[1]" w:storeItemID="{55AF091B-3C7A-41E3-B477-F2FDAA23CFDA}"/>
+                        <w:date w:fullDate="2023-01-01T00:00:00Z">
+                          <w:dateFormat w:val="yyyy"/>
+                          <w:lid w:val="en-US"/>
+                          <w:storeMappedDataAs w:val="dateTime"/>
+                          <w:calendar w:val="gregorian"/>
+                        </w:date>
+                      </w:sdtPr>
+                      <w:sdtContent>
+                        <w:p>
+                          <w:pPr>
+                            <w:pStyle w:val="NoSpacing"/>
+                            <w:jc w:val="right"/>
+                            <w:rPr>
+                              <w:color w:val="FFFFFF" w:themeColor="background1"/>
+                              <w:sz w:val="24"/>
+                              <w:szCs w:val="24"/>
+                            </w:rPr>
+                          </w:pPr>
+                          <w:r>
+                            <w:rPr>
+                              <w:color w:val="FFFFFF" w:themeColor="background1"/>
+                              <w:sz w:val="24"/>
+                              <w:szCs w:val="24"/>
+                            </w:rPr>
+                            <w:t>2023</w:t>
+                          </w:r>
+                        </w:p>
+                      </w:sdtContent>
+                    </w:sdt>
+                  </w:txbxContent>
+                </v:textbox>
+                <w10:wrap anchorx="margin" anchory="page"/>
+              </v:rect>
+            </w:pict>
+          </w:r>
+          <w:r>
+            <w:br w:type="page"/>
+          </w:r>
+        </w:p>
+      </w:sdtContent>
+    </w:sdt>
     <w:p>
       <w:pPr>
         <w:pStyle w:val="TOCHeading"/>
@@ -21,6 +340,7 @@
           <w:szCs w:val="22"/>
           <w:lang w:val="en-GB"/>
         </w:rPr>
+        <w:lastRenderedPageBreak/>
         <w:t xml:space="preserve"> </w:t>
       </w:r>
     </w:p>
@@ -3248,11 +3568,13 @@
     <w:p>
       <w:pPr>
         <w:sectPr>
-          <w:headerReference w:type="default" r:id="rId8"/>
-          <w:footerReference w:type="default" r:id="rId9"/>
+          <w:headerReference w:type="default" r:id="rId9"/>
+          <w:footerReference w:type="default" r:id="rId10"/>
           <w:pgSz w:w="11906" w:h="16838"/>
           <w:pgMar w:top="1440" w:right="1440" w:bottom="1440" w:left="1440" w:header="708" w:footer="708" w:gutter="0"/>
+          <w:pgNumType w:start="0"/>
           <w:cols w:space="708"/>
+          <w:titlePg/>
           <w:docGrid w:linePitch="360"/>
         </w:sectPr>
       </w:pPr>
@@ -4629,13 +4951,7 @@
         <w:pStyle w:val="Heading5"/>
       </w:pPr>
       <w:r>
-        <w:t>1.2.1.1.</w:t>
-      </w:r>
-      <w:r>
-        <w:t>2</w:t>
-      </w:r>
-      <w:r>
-        <w:t xml:space="preserve"> </w:t>
+        <w:t xml:space="preserve">1.2.1.1.2 </w:t>
       </w:r>
       <w:r>
         <w:t>Description of the Solution</w:t>
@@ -4657,13 +4973,7 @@
         <w:pStyle w:val="Heading5"/>
       </w:pPr>
       <w:r>
-        <w:t>1.2.1.1.</w:t>
-      </w:r>
-      <w:r>
-        <w:t>3</w:t>
-      </w:r>
-      <w:r>
-        <w:t xml:space="preserve"> </w:t>
+        <w:t xml:space="preserve">1.2.1.1.3 </w:t>
       </w:r>
       <w:r>
         <w:t>Features of the solution:</w:t>
@@ -5054,7 +5364,7 @@
                     </pic:cNvPicPr>
                   </pic:nvPicPr>
                   <pic:blipFill>
-                    <a:blip r:embed="rId10">
+                    <a:blip r:embed="rId11">
                       <a:extLst>
                         <a:ext uri="{28A0092B-C50C-407E-A947-70E740481C1C}">
                           <a14:useLocalDpi xmlns:a14="http://schemas.microsoft.com/office/drawing/2010/main" val="0"/>
@@ -5147,13 +5457,7 @@
       </w:r>
       <w:r>
         <w:lastRenderedPageBreak/>
-        <w:t>1.2.1.</w:t>
-      </w:r>
-      <w:r>
-        <w:t>2</w:t>
-      </w:r>
-      <w:r>
-        <w:t xml:space="preserve"> </w:t>
+        <w:t xml:space="preserve">1.2.1.2 </w:t>
       </w:r>
       <w:r>
         <w:t xml:space="preserve">Example </w:t>
@@ -5177,10 +5481,7 @@
         <w:pStyle w:val="Heading5"/>
       </w:pPr>
       <w:r>
-        <w:t>1.2.1.2</w:t>
-      </w:r>
-      <w:r>
-        <w:t xml:space="preserve">.1 </w:t>
+        <w:t xml:space="preserve">1.2.1.2.1 </w:t>
       </w:r>
       <w:r>
         <w:t>Goal of solutions:</w:t>
@@ -5202,10 +5503,7 @@
         <w:pStyle w:val="Heading5"/>
       </w:pPr>
       <w:r>
-        <w:t>1.2.1.2</w:t>
-      </w:r>
-      <w:r>
-        <w:t xml:space="preserve">.2 </w:t>
+        <w:t xml:space="preserve">1.2.1.2.2 </w:t>
       </w:r>
       <w:r>
         <w:t>Description of the solution:</w:t>
@@ -5239,10 +5537,7 @@
         <w:pStyle w:val="Heading5"/>
       </w:pPr>
       <w:r>
-        <w:t>1.2.1.2</w:t>
-      </w:r>
-      <w:r>
-        <w:t xml:space="preserve">.3 </w:t>
+        <w:t xml:space="preserve">1.2.1.2.3 </w:t>
       </w:r>
       <w:r>
         <w:t>Features of the Solution:</w:t>
@@ -5637,7 +5932,7 @@
                     <pic:cNvPicPr/>
                   </pic:nvPicPr>
                   <pic:blipFill>
-                    <a:blip r:embed="rId11">
+                    <a:blip r:embed="rId12">
                       <a:extLst>
                         <a:ext uri="{28A0092B-C50C-407E-A947-70E740481C1C}">
                           <a14:useLocalDpi xmlns:a14="http://schemas.microsoft.com/office/drawing/2010/main" val="0"/>
@@ -5994,7 +6289,7 @@
                           </pic:cNvPicPr>
                         </pic:nvPicPr>
                         <pic:blipFill>
-                          <a:blip r:embed="rId12">
+                          <a:blip r:embed="rId13">
                             <a:extLst>
                               <a:ext uri="{28A0092B-C50C-407E-A947-70E740481C1C}">
                                 <a14:useLocalDpi xmlns:a14="http://schemas.microsoft.com/office/drawing/2010/main" val="0"/>
@@ -6058,7 +6353,7 @@
                           </pic:cNvPicPr>
                         </pic:nvPicPr>
                         <pic:blipFill>
-                          <a:blip r:embed="rId13">
+                          <a:blip r:embed="rId14">
                             <a:extLst>
                               <a:ext uri="{28A0092B-C50C-407E-A947-70E740481C1C}">
                                 <a14:useLocalDpi xmlns:a14="http://schemas.microsoft.com/office/drawing/2010/main" val="0"/>
@@ -6734,1012 +7029,6 @@
     </w:p>
     <w:p/>
     <w:p/>
-    <w:p>
-      <w:pPr>
-        <w:pStyle w:val="Heading2"/>
-      </w:pPr>
-      <w:bookmarkStart w:id="10" w:name="_Toc123133044"/>
-      <w:r>
-        <w:t xml:space="preserve">1.3 </w:t>
-      </w:r>
-      <w:r>
-        <w:t>Requirements</w:t>
-      </w:r>
-      <w:bookmarkEnd w:id="10"/>
-    </w:p>
-    <w:p>
-      <w:pPr>
-        <w:pStyle w:val="Heading3"/>
-        <w:jc w:val="both"/>
-      </w:pPr>
-      <w:bookmarkStart w:id="11" w:name="_Toc123133045"/>
-      <w:r>
-        <w:t xml:space="preserve">1.3.1 </w:t>
-      </w:r>
-      <w:r>
-        <w:t>Software requirements</w:t>
-      </w:r>
-      <w:bookmarkEnd w:id="11"/>
-    </w:p>
-    <w:p>
-      <w:pPr>
-        <w:jc w:val="both"/>
-      </w:pPr>
-      <w:r>
-        <w:rPr>
-          <w:b/>
-          <w:bCs/>
-        </w:rPr>
-        <w:t xml:space="preserve">Brickman OS </w:t>
-      </w:r>
-      <w:r>
-        <w:t>– This is the OS that</w:t>
-      </w:r>
-      <w:r>
-        <w:t xml:space="preserve"> is loaded onto an SD card so</w:t>
-      </w:r>
-      <w:r>
-        <w:t xml:space="preserve"> the EV3 </w:t>
-      </w:r>
-      <w:r>
-        <w:t>can</w:t>
-      </w:r>
-      <w:r>
-        <w:t xml:space="preserve"> understand and interpret the code, as well as interfacing with </w:t>
-      </w:r>
-      <w:r>
-        <w:t xml:space="preserve">the </w:t>
-      </w:r>
-      <w:r>
-        <w:t>motors</w:t>
-      </w:r>
-      <w:r>
-        <w:t>.</w:t>
-      </w:r>
-      <w:r>
-        <w:t xml:space="preserve"> </w:t>
-      </w:r>
-    </w:p>
-    <w:p>
-      <w:pPr>
-        <w:jc w:val="both"/>
-      </w:pPr>
-      <w:r>
-        <w:rPr>
-          <w:b/>
-          <w:bCs/>
-        </w:rPr>
-        <w:t xml:space="preserve">Visual Studio Code </w:t>
-      </w:r>
-      <w:r>
-        <w:t>– Used to edit and load the code onto the car</w:t>
-      </w:r>
-    </w:p>
-    <w:p>
-      <w:pPr>
-        <w:jc w:val="both"/>
-      </w:pPr>
-      <w:r>
-        <w:rPr>
-          <w:b/>
-          <w:bCs/>
-        </w:rPr>
-        <w:t xml:space="preserve">EV3Dev extension </w:t>
-      </w:r>
-      <w:r>
-        <w:t>– This is the extension that communicates with the car to transfer the code to the car</w:t>
-      </w:r>
-    </w:p>
-    <w:p>
-      <w:pPr>
-        <w:pStyle w:val="Heading3"/>
-        <w:jc w:val="both"/>
-      </w:pPr>
-      <w:bookmarkStart w:id="12" w:name="_Toc123133046"/>
-      <w:r>
-        <w:t xml:space="preserve">1.3.2 </w:t>
-      </w:r>
-      <w:r>
-        <w:t>Hardware Requirements</w:t>
-      </w:r>
-      <w:bookmarkEnd w:id="12"/>
-    </w:p>
-    <w:p>
-      <w:pPr>
-        <w:jc w:val="both"/>
-      </w:pPr>
-      <w:r>
-        <w:rPr>
-          <w:b/>
-          <w:bCs/>
-        </w:rPr>
-        <w:t xml:space="preserve">EV3 Brick and base set </w:t>
-      </w:r>
-      <w:r>
-        <w:t>–</w:t>
-      </w:r>
-      <w:r>
-        <w:t xml:space="preserve"> </w:t>
-      </w:r>
-      <w:r>
-        <w:t>This will be what the car is built from, so will be needed to reproduce the final product.</w:t>
-      </w:r>
-    </w:p>
-    <w:p>
-      <w:pPr>
-        <w:jc w:val="both"/>
-      </w:pPr>
-      <w:r>
-        <w:rPr>
-          <w:b/>
-          <w:bCs/>
-        </w:rPr>
-        <w:t xml:space="preserve">Micro SD Card </w:t>
-      </w:r>
-      <w:r>
-        <w:t xml:space="preserve">– The Brickman OS will need to be installed onto some medium for the brick to understand. The EV3 unit has a </w:t>
-      </w:r>
-      <w:r>
-        <w:t>built-in</w:t>
-      </w:r>
-      <w:r>
-        <w:t xml:space="preserve"> </w:t>
-      </w:r>
-      <w:r>
-        <w:t>micro-SD</w:t>
-      </w:r>
-      <w:r>
-        <w:t xml:space="preserve"> card reader which can be booted from. </w:t>
-      </w:r>
-    </w:p>
-    <w:p>
-      <w:pPr>
-        <w:jc w:val="both"/>
-      </w:pPr>
-      <w:r>
-        <w:rPr>
-          <w:b/>
-          <w:bCs/>
-        </w:rPr>
-        <w:t xml:space="preserve">A Maze or path to follow and solve </w:t>
-      </w:r>
-      <w:r>
-        <w:t>– The car must have something to follow and solve to work as intended.</w:t>
-      </w:r>
-    </w:p>
-    <w:p>
-      <w:pPr>
-        <w:jc w:val="both"/>
-      </w:pPr>
-      <w:r>
-        <w:rPr>
-          <w:b/>
-          <w:bCs/>
-        </w:rPr>
-        <w:t xml:space="preserve">A computer with Bluetooth or USB </w:t>
-      </w:r>
-      <w:r>
-        <w:t>– This allows for the program to be loaded onto the car</w:t>
-      </w:r>
-    </w:p>
-    <w:p>
-      <w:pPr>
-        <w:pStyle w:val="Heading3"/>
-        <w:jc w:val="both"/>
-      </w:pPr>
-      <w:bookmarkStart w:id="13" w:name="_Toc123133047"/>
-      <w:r>
-        <w:t xml:space="preserve">1.3.3 </w:t>
-      </w:r>
-      <w:r>
-        <w:t>Stakeholder requirements</w:t>
-      </w:r>
-      <w:bookmarkEnd w:id="13"/>
-    </w:p>
-    <w:p>
-      <w:pPr>
-        <w:jc w:val="both"/>
-      </w:pPr>
-      <w:r>
-        <w:t xml:space="preserve">Table 7 below discusses the different requirements that are dictated by the design of the system. </w:t>
-      </w:r>
-    </w:p>
-    <w:p>
-      <w:pPr>
-        <w:pStyle w:val="Heading4"/>
-        <w:rPr>
-          <w:i/>
-          <w:iCs w:val="0"/>
-        </w:rPr>
-      </w:pPr>
-      <w:r>
-        <w:rPr>
-          <w:i/>
-          <w:iCs w:val="0"/>
-        </w:rPr>
-        <w:t xml:space="preserve">Table 7 - </w:t>
-      </w:r>
-      <w:r>
-        <w:rPr>
-          <w:i/>
-          <w:iCs w:val="0"/>
-        </w:rPr>
-        <w:t>Design</w:t>
-      </w:r>
-    </w:p>
-    <w:tbl>
-      <w:tblPr>
-        <w:tblStyle w:val="TableGrid"/>
-        <w:tblW w:w="0" w:type="auto"/>
-        <w:tblLook w:val="04A0" w:firstRow="1" w:lastRow="0" w:firstColumn="1" w:lastColumn="0" w:noHBand="0" w:noVBand="1"/>
-      </w:tblPr>
-      <w:tblGrid>
-        <w:gridCol w:w="3794"/>
-        <w:gridCol w:w="5222"/>
-      </w:tblGrid>
-      <w:tr>
-        <w:tc>
-          <w:tcPr>
-            <w:tcW w:w="3794" w:type="dxa"/>
-            <w:shd w:val="clear" w:color="auto" w:fill="4472C4" w:themeFill="accent1"/>
-          </w:tcPr>
-          <w:p>
-            <w:r>
-              <w:t>Requirement</w:t>
-            </w:r>
-          </w:p>
-        </w:tc>
-        <w:tc>
-          <w:tcPr>
-            <w:tcW w:w="5222" w:type="dxa"/>
-            <w:shd w:val="clear" w:color="auto" w:fill="4472C4" w:themeFill="accent1"/>
-          </w:tcPr>
-          <w:p>
-            <w:r>
-              <w:t>Explanation</w:t>
-            </w:r>
-          </w:p>
-        </w:tc>
-      </w:tr>
-      <w:tr>
-        <w:tc>
-          <w:tcPr>
-            <w:tcW w:w="3794" w:type="dxa"/>
-          </w:tcPr>
-          <w:p>
-            <w:r>
-              <w:t>Simple Menu</w:t>
-            </w:r>
-          </w:p>
-        </w:tc>
-        <w:tc>
-          <w:tcPr>
-            <w:tcW w:w="5222" w:type="dxa"/>
-          </w:tcPr>
-          <w:p>
-            <w:pPr>
-              <w:jc w:val="both"/>
-            </w:pPr>
-            <w:r>
-              <w:t>The menu must be simple so that the users can easily understand how to navigate and use it</w:t>
-            </w:r>
-          </w:p>
-        </w:tc>
-      </w:tr>
-      <w:tr>
-        <w:tc>
-          <w:tcPr>
-            <w:tcW w:w="3794" w:type="dxa"/>
-          </w:tcPr>
-          <w:p>
-            <w:r>
-              <w:t xml:space="preserve">Fully independent </w:t>
-            </w:r>
-          </w:p>
-        </w:tc>
-        <w:tc>
-          <w:tcPr>
-            <w:tcW w:w="5222" w:type="dxa"/>
-          </w:tcPr>
-          <w:p>
-            <w:pPr>
-              <w:jc w:val="both"/>
-            </w:pPr>
-            <w:r>
-              <w:t>The car being fully independent, past pressing the “run” button, means that it will allow operation to be hassle free</w:t>
-            </w:r>
-          </w:p>
-        </w:tc>
-      </w:tr>
-      <w:tr>
-        <w:tc>
-          <w:tcPr>
-            <w:tcW w:w="3794" w:type="dxa"/>
-          </w:tcPr>
-          <w:p>
-            <w:r>
-              <w:lastRenderedPageBreak/>
-              <w:t>Simple Instruction</w:t>
-            </w:r>
-            <w:r>
-              <w:t>s with screenshots</w:t>
-            </w:r>
-          </w:p>
-        </w:tc>
-        <w:tc>
-          <w:tcPr>
-            <w:tcW w:w="5222" w:type="dxa"/>
-          </w:tcPr>
-          <w:p>
-            <w:r>
-              <w:t>This allows users to understand each function of in the menu</w:t>
-            </w:r>
-          </w:p>
-        </w:tc>
-      </w:tr>
-    </w:tbl>
-    <w:p/>
-    <w:p>
-      <w:r>
-        <w:t xml:space="preserve">Table 8 below discusses the </w:t>
-      </w:r>
-      <w:r>
-        <w:t>different requirement surrounding the functionality of the system.</w:t>
-      </w:r>
-    </w:p>
-    <w:p>
-      <w:pPr>
-        <w:pStyle w:val="Heading4"/>
-        <w:rPr>
-          <w:i/>
-          <w:iCs w:val="0"/>
-        </w:rPr>
-      </w:pPr>
-      <w:r>
-        <w:rPr>
-          <w:i/>
-          <w:iCs w:val="0"/>
-        </w:rPr>
-        <w:t xml:space="preserve">Table 8 - </w:t>
-      </w:r>
-      <w:r>
-        <w:rPr>
-          <w:i/>
-          <w:iCs w:val="0"/>
-        </w:rPr>
-        <w:t>Functionality</w:t>
-      </w:r>
-    </w:p>
-    <w:tbl>
-      <w:tblPr>
-        <w:tblStyle w:val="TableGrid"/>
-        <w:tblW w:w="0" w:type="auto"/>
-        <w:tblLook w:val="04A0" w:firstRow="1" w:lastRow="0" w:firstColumn="1" w:lastColumn="0" w:noHBand="0" w:noVBand="1"/>
-      </w:tblPr>
-      <w:tblGrid>
-        <w:gridCol w:w="4508"/>
-        <w:gridCol w:w="4508"/>
-      </w:tblGrid>
-      <w:tr>
-        <w:trPr>
-          <w:tblHeader/>
-        </w:trPr>
-        <w:tc>
-          <w:tcPr>
-            <w:tcW w:w="4508" w:type="dxa"/>
-            <w:shd w:val="clear" w:color="auto" w:fill="4472C4" w:themeFill="accent1"/>
-          </w:tcPr>
-          <w:p>
-            <w:r>
-              <w:t>Requirement</w:t>
-            </w:r>
-          </w:p>
-        </w:tc>
-        <w:tc>
-          <w:tcPr>
-            <w:tcW w:w="4508" w:type="dxa"/>
-            <w:shd w:val="clear" w:color="auto" w:fill="4472C4" w:themeFill="accent1"/>
-          </w:tcPr>
-          <w:p>
-            <w:r>
-              <w:t>Explanation</w:t>
-            </w:r>
-          </w:p>
-        </w:tc>
-      </w:tr>
-      <w:tr>
-        <w:tc>
-          <w:tcPr>
-            <w:tcW w:w="4508" w:type="dxa"/>
-          </w:tcPr>
-          <w:p>
-            <w:r>
-              <w:t>Use of the EV3 buttons to interact with the software</w:t>
-            </w:r>
-          </w:p>
-        </w:tc>
-        <w:tc>
-          <w:tcPr>
-            <w:tcW w:w="4508" w:type="dxa"/>
-          </w:tcPr>
-          <w:p>
-            <w:pPr>
-              <w:jc w:val="both"/>
-            </w:pPr>
-            <w:r>
-              <w:t>The software on the EV3 unit will require that buttons of the unit be pressed to begin operation. This allows the user to navigate the different menus and run different subroutines</w:t>
-            </w:r>
-          </w:p>
-        </w:tc>
-      </w:tr>
-      <w:tr>
-        <w:tc>
-          <w:tcPr>
-            <w:tcW w:w="4508" w:type="dxa"/>
-          </w:tcPr>
-          <w:p>
-            <w:r>
-              <w:t xml:space="preserve">Easy setup from </w:t>
-            </w:r>
-            <w:r>
-              <w:t>box to final product</w:t>
-            </w:r>
-          </w:p>
-        </w:tc>
-        <w:tc>
-          <w:tcPr>
-            <w:tcW w:w="4508" w:type="dxa"/>
-          </w:tcPr>
-          <w:p>
-            <w:pPr>
-              <w:jc w:val="both"/>
-            </w:pPr>
-            <w:r>
-              <w:t>The setup process must be easy for users to recommend and continue to use the product in mass</w:t>
-            </w:r>
-            <w:r>
-              <w:t xml:space="preserve"> and to deploy remotely</w:t>
-            </w:r>
-          </w:p>
-        </w:tc>
-      </w:tr>
-      <w:tr>
-        <w:tc>
-          <w:tcPr>
-            <w:tcW w:w="4508" w:type="dxa"/>
-          </w:tcPr>
-          <w:p>
-            <w:r>
-              <w:t xml:space="preserve">The ability to remote into the EV3 </w:t>
-            </w:r>
-            <w:r>
-              <w:t>unit</w:t>
-            </w:r>
-          </w:p>
-        </w:tc>
-        <w:tc>
-          <w:tcPr>
-            <w:tcW w:w="4508" w:type="dxa"/>
-          </w:tcPr>
-          <w:p>
-            <w:pPr>
-              <w:jc w:val="both"/>
-            </w:pPr>
-            <w:r>
-              <w:t xml:space="preserve">The ability to receive information and see the EV3 screen remotely will allow for the users to actively see </w:t>
-            </w:r>
-            <w:r>
-              <w:t>the state of the car</w:t>
-            </w:r>
-          </w:p>
-        </w:tc>
-      </w:tr>
-      <w:tr>
-        <w:tc>
-          <w:tcPr>
-            <w:tcW w:w="4508" w:type="dxa"/>
-          </w:tcPr>
-          <w:p>
-            <w:r>
-              <w:t>The ability to change the speed of the motors</w:t>
-            </w:r>
-          </w:p>
-        </w:tc>
-        <w:tc>
-          <w:tcPr>
-            <w:tcW w:w="4508" w:type="dxa"/>
-          </w:tcPr>
-          <w:p>
-            <w:pPr>
-              <w:jc w:val="both"/>
-            </w:pPr>
-            <w:r>
-              <w:t>Users may wish to change the speed as the car is traversing different areas</w:t>
-            </w:r>
-            <w:r>
-              <w:t>, so be able to change the speed will be useful</w:t>
-            </w:r>
-          </w:p>
-        </w:tc>
-      </w:tr>
-      <w:tr>
-        <w:tc>
-          <w:tcPr>
-            <w:tcW w:w="4508" w:type="dxa"/>
-          </w:tcPr>
-          <w:p>
-            <w:r>
-              <w:t>Different menus for stats and settings of the car</w:t>
-            </w:r>
-          </w:p>
-        </w:tc>
-        <w:tc>
-          <w:tcPr>
-            <w:tcW w:w="4508" w:type="dxa"/>
-          </w:tcPr>
-          <w:p>
-            <w:pPr>
-              <w:jc w:val="both"/>
-            </w:pPr>
-            <w:r>
-              <w:t>The user may wish to see the different values that the EV3 unit has stored or is using to allow for more in-depth debugging or logging</w:t>
-            </w:r>
-          </w:p>
-        </w:tc>
-      </w:tr>
-    </w:tbl>
-    <w:p/>
-    <w:p>
-      <w:r>
-        <w:t xml:space="preserve">Table 9 below discusses the hardware and software requirements for the project. </w:t>
-      </w:r>
-    </w:p>
-    <w:p>
-      <w:pPr>
-        <w:pStyle w:val="Heading4"/>
-      </w:pPr>
-      <w:r>
-        <w:t xml:space="preserve">Table 9 - </w:t>
-      </w:r>
-      <w:r>
-        <w:t>Hardware and Software</w:t>
-      </w:r>
-    </w:p>
-    <w:tbl>
-      <w:tblPr>
-        <w:tblStyle w:val="TableGrid"/>
-        <w:tblW w:w="0" w:type="auto"/>
-        <w:tblLook w:val="04A0" w:firstRow="1" w:lastRow="0" w:firstColumn="1" w:lastColumn="0" w:noHBand="0" w:noVBand="1"/>
-      </w:tblPr>
-      <w:tblGrid>
-        <w:gridCol w:w="4508"/>
-        <w:gridCol w:w="4508"/>
-      </w:tblGrid>
-      <w:tr>
-        <w:tc>
-          <w:tcPr>
-            <w:tcW w:w="4508" w:type="dxa"/>
-            <w:shd w:val="clear" w:color="auto" w:fill="4472C4" w:themeFill="accent1"/>
-          </w:tcPr>
-          <w:p>
-            <w:r>
-              <w:t>Requirement</w:t>
-            </w:r>
-          </w:p>
-        </w:tc>
-        <w:tc>
-          <w:tcPr>
-            <w:tcW w:w="4508" w:type="dxa"/>
-            <w:shd w:val="clear" w:color="auto" w:fill="4472C4" w:themeFill="accent1"/>
-          </w:tcPr>
-          <w:p>
-            <w:r>
-              <w:t>Explanation</w:t>
-            </w:r>
-          </w:p>
-        </w:tc>
-      </w:tr>
-      <w:tr>
-        <w:tc>
-          <w:tcPr>
-            <w:tcW w:w="4508" w:type="dxa"/>
-          </w:tcPr>
-          <w:p>
-            <w:r>
-              <w:t>A computer with USB or Bluetooth</w:t>
-            </w:r>
-          </w:p>
-        </w:tc>
-        <w:tc>
-          <w:tcPr>
-            <w:tcW w:w="4508" w:type="dxa"/>
-          </w:tcPr>
-          <w:p>
-            <w:pPr>
-              <w:jc w:val="both"/>
-            </w:pPr>
-            <w:r>
-              <w:t xml:space="preserve">This will allow the user to load the code and OS onto the EV3 brick </w:t>
-            </w:r>
-            <w:r>
-              <w:t>and interact with it once the code is loaded</w:t>
-            </w:r>
-          </w:p>
-        </w:tc>
-      </w:tr>
-      <w:tr>
-        <w:tc>
-          <w:tcPr>
-            <w:tcW w:w="4508" w:type="dxa"/>
-          </w:tcPr>
-          <w:p>
-            <w:r>
-              <w:t>Brickman OS image</w:t>
-            </w:r>
-          </w:p>
-        </w:tc>
-        <w:tc>
-          <w:tcPr>
-            <w:tcW w:w="4508" w:type="dxa"/>
-          </w:tcPr>
-          <w:p>
-            <w:pPr>
-              <w:jc w:val="both"/>
-            </w:pPr>
-            <w:r>
-              <w:t xml:space="preserve">This is the OS that will be used to understand and process the code </w:t>
-            </w:r>
-            <w:r>
-              <w:t>that will move the car</w:t>
-            </w:r>
-          </w:p>
-        </w:tc>
-      </w:tr>
-      <w:tr>
-        <w:tc>
-          <w:tcPr>
-            <w:tcW w:w="4508" w:type="dxa"/>
-          </w:tcPr>
-          <w:p>
-            <w:r>
-              <w:t>Micro SD Card</w:t>
-            </w:r>
-          </w:p>
-        </w:tc>
-        <w:tc>
-          <w:tcPr>
-            <w:tcW w:w="4508" w:type="dxa"/>
-          </w:tcPr>
-          <w:p>
-            <w:pPr>
-              <w:jc w:val="both"/>
-            </w:pPr>
-            <w:r>
-              <w:t>This will hold the Brickman OS image as well as any code loaded onto the car</w:t>
-            </w:r>
-          </w:p>
-        </w:tc>
-      </w:tr>
-      <w:tr>
-        <w:tc>
-          <w:tcPr>
-            <w:tcW w:w="4508" w:type="dxa"/>
-          </w:tcPr>
-          <w:p>
-            <w:r>
-              <w:t>Visual Studio Code with EV3DEV</w:t>
-            </w:r>
-          </w:p>
-        </w:tc>
-        <w:tc>
-          <w:tcPr>
-            <w:tcW w:w="4508" w:type="dxa"/>
-          </w:tcPr>
-          <w:p>
-            <w:pPr>
-              <w:jc w:val="both"/>
-            </w:pPr>
-            <w:r>
-              <w:t>This will be needed to load code from the computer onto the car. However, this can be avoided by creating a premade OS image of Brickman that includes all the code which can be loaded directly onto the car’s storage</w:t>
-            </w:r>
-          </w:p>
-        </w:tc>
-      </w:tr>
-      <w:tr>
-        <w:tc>
-          <w:tcPr>
-            <w:tcW w:w="4508" w:type="dxa"/>
-          </w:tcPr>
-          <w:p>
-            <w:r>
-              <w:t xml:space="preserve">Lego EV3 Unit </w:t>
-            </w:r>
-          </w:p>
-        </w:tc>
-        <w:tc>
-          <w:tcPr>
-            <w:tcW w:w="4508" w:type="dxa"/>
-          </w:tcPr>
-          <w:p>
-            <w:pPr>
-              <w:jc w:val="both"/>
-            </w:pPr>
-            <w:r>
-              <w:t>This will be the main ‘brain’ of the car. All algorithms and subroutines will be processed using this.</w:t>
-            </w:r>
-          </w:p>
-        </w:tc>
-      </w:tr>
-    </w:tbl>
-    <w:p/>
-    <w:p/>
-    <w:p/>
-    <w:p/>
-    <w:p>
-      <w:pPr>
-        <w:pStyle w:val="Heading2"/>
-      </w:pPr>
-      <w:bookmarkStart w:id="14" w:name="_Toc123133048"/>
-      <w:r>
-        <w:lastRenderedPageBreak/>
-        <w:t xml:space="preserve">1.4 </w:t>
-      </w:r>
-      <w:r>
-        <w:t>Success Criteria</w:t>
-      </w:r>
-      <w:bookmarkEnd w:id="14"/>
-    </w:p>
-    <w:p>
-      <w:r>
-        <w:t xml:space="preserve">Table 10 states the chosen success criteria for the project and states the conditions under which the criteria have been </w:t>
-      </w:r>
-      <w:r>
-        <w:t xml:space="preserve">successfully </w:t>
-      </w:r>
-      <w:r>
-        <w:t xml:space="preserve">reached. </w:t>
-      </w:r>
-    </w:p>
-    <w:p>
-      <w:pPr>
-        <w:pStyle w:val="Heading3"/>
-        <w:rPr>
-          <w:i/>
-          <w:iCs/>
-        </w:rPr>
-      </w:pPr>
-      <w:bookmarkStart w:id="15" w:name="_Toc123133049"/>
-      <w:r>
-        <w:rPr>
-          <w:i/>
-          <w:iCs/>
-        </w:rPr>
-        <w:t>Table 10 – Success Criteria</w:t>
-      </w:r>
-      <w:bookmarkEnd w:id="15"/>
-    </w:p>
-    <w:tbl>
-      <w:tblPr>
-        <w:tblStyle w:val="TableGrid"/>
-        <w:tblW w:w="0" w:type="auto"/>
-        <w:tblLook w:val="04A0" w:firstRow="1" w:lastRow="0" w:firstColumn="1" w:lastColumn="0" w:noHBand="0" w:noVBand="1"/>
-      </w:tblPr>
-      <w:tblGrid>
-        <w:gridCol w:w="4508"/>
-        <w:gridCol w:w="4508"/>
-      </w:tblGrid>
-      <w:tr>
-        <w:tc>
-          <w:tcPr>
-            <w:tcW w:w="4508" w:type="dxa"/>
-            <w:shd w:val="clear" w:color="auto" w:fill="4472C4" w:themeFill="accent1"/>
-          </w:tcPr>
-          <w:p>
-            <w:r>
-              <w:t>Criteria</w:t>
-            </w:r>
-          </w:p>
-        </w:tc>
-        <w:tc>
-          <w:tcPr>
-            <w:tcW w:w="4508" w:type="dxa"/>
-            <w:shd w:val="clear" w:color="auto" w:fill="4472C4" w:themeFill="accent1"/>
-          </w:tcPr>
-          <w:p>
-            <w:r>
-              <w:t>Evidence of completion</w:t>
-            </w:r>
-          </w:p>
-        </w:tc>
-      </w:tr>
-      <w:tr>
-        <w:tc>
-          <w:tcPr>
-            <w:tcW w:w="4508" w:type="dxa"/>
-          </w:tcPr>
-          <w:p>
-            <w:r>
-              <w:t>Simple User interface</w:t>
-            </w:r>
-          </w:p>
-        </w:tc>
-        <w:tc>
-          <w:tcPr>
-            <w:tcW w:w="4508" w:type="dxa"/>
-          </w:tcPr>
-          <w:p>
-            <w:pPr>
-              <w:jc w:val="both"/>
-            </w:pPr>
-            <w:r>
-              <w:t xml:space="preserve">Have stakeholders use the GUI and assess if they can navigate the </w:t>
-            </w:r>
-            <w:r>
-              <w:t>menus efficiently and with little hassle.</w:t>
-            </w:r>
-          </w:p>
-          <w:p>
-            <w:pPr>
-              <w:jc w:val="both"/>
-            </w:pPr>
-          </w:p>
-        </w:tc>
-      </w:tr>
-      <w:tr>
-        <w:tc>
-          <w:tcPr>
-            <w:tcW w:w="4508" w:type="dxa"/>
-          </w:tcPr>
-          <w:p>
-            <w:r>
-              <w:t>Algorithm that can navigate mazes</w:t>
-            </w:r>
-            <w:r>
-              <w:t xml:space="preserve"> consistently</w:t>
-            </w:r>
-          </w:p>
-        </w:tc>
-        <w:tc>
-          <w:tcPr>
-            <w:tcW w:w="4508" w:type="dxa"/>
-          </w:tcPr>
-          <w:p>
-            <w:pPr>
-              <w:jc w:val="both"/>
-            </w:pPr>
-            <w:r>
-              <w:t>The algorithm should complete the maze at least 90% of the time. At least 10 tests should be run on a medium sized maze</w:t>
-            </w:r>
-          </w:p>
-          <w:p>
-            <w:pPr>
-              <w:jc w:val="both"/>
-            </w:pPr>
-          </w:p>
-        </w:tc>
-      </w:tr>
-      <w:tr>
-        <w:tc>
-          <w:tcPr>
-            <w:tcW w:w="4508" w:type="dxa"/>
-          </w:tcPr>
-          <w:p>
-            <w:r>
-              <w:t xml:space="preserve">Memory efficient design </w:t>
-            </w:r>
-          </w:p>
-        </w:tc>
-        <w:tc>
-          <w:tcPr>
-            <w:tcW w:w="4508" w:type="dxa"/>
-          </w:tcPr>
-          <w:p>
-            <w:pPr>
-              <w:jc w:val="both"/>
-            </w:pPr>
-            <w:r>
-              <w:t>The code and algorithms use no more than 75% of the available memory (48MB).</w:t>
-            </w:r>
-          </w:p>
-          <w:p>
-            <w:pPr>
-              <w:jc w:val="both"/>
-            </w:pPr>
-          </w:p>
-        </w:tc>
-      </w:tr>
-      <w:tr>
-        <w:tc>
-          <w:tcPr>
-            <w:tcW w:w="4508" w:type="dxa"/>
-          </w:tcPr>
-          <w:p>
-            <w:r>
-              <w:t>The ability to stop the program</w:t>
-            </w:r>
-          </w:p>
-        </w:tc>
-        <w:tc>
-          <w:tcPr>
-            <w:tcW w:w="4508" w:type="dxa"/>
-          </w:tcPr>
-          <w:p>
-            <w:pPr>
-              <w:jc w:val="both"/>
-            </w:pPr>
-            <w:r>
-              <w:t>A button that can turn off the EV3</w:t>
-            </w:r>
-          </w:p>
-          <w:p>
-            <w:pPr>
-              <w:jc w:val="both"/>
-            </w:pPr>
-          </w:p>
-        </w:tc>
-      </w:tr>
-      <w:tr>
-        <w:tc>
-          <w:tcPr>
-            <w:tcW w:w="4508" w:type="dxa"/>
-          </w:tcPr>
-          <w:p>
-            <w:r>
-              <w:t>The ability to remotely connect to the system</w:t>
-            </w:r>
-          </w:p>
-        </w:tc>
-        <w:tc>
-          <w:tcPr>
-            <w:tcW w:w="4508" w:type="dxa"/>
-          </w:tcPr>
-          <w:p>
-            <w:pPr>
-              <w:jc w:val="both"/>
-            </w:pPr>
-            <w:r>
-              <w:t>Screen shots of the remote system capability</w:t>
-            </w:r>
-          </w:p>
-          <w:p>
-            <w:pPr>
-              <w:jc w:val="both"/>
-            </w:pPr>
-          </w:p>
-        </w:tc>
-      </w:tr>
-      <w:tr>
-        <w:tc>
-          <w:tcPr>
-            <w:tcW w:w="4508" w:type="dxa"/>
-          </w:tcPr>
-          <w:p>
-            <w:r>
-              <w:t>The ability for the car to be stand alone</w:t>
-            </w:r>
-          </w:p>
-        </w:tc>
-        <w:tc>
-          <w:tcPr>
-            <w:tcW w:w="4508" w:type="dxa"/>
-          </w:tcPr>
-          <w:p>
-            <w:pPr>
-              <w:jc w:val="both"/>
-            </w:pPr>
-            <w:r>
-              <w:t xml:space="preserve">The car completes at least 90% of mazes without interference. At least 10 </w:t>
-            </w:r>
-            <w:r>
-              <w:t>tests</w:t>
-            </w:r>
-            <w:r>
-              <w:t xml:space="preserve"> should be run.</w:t>
-            </w:r>
-          </w:p>
-        </w:tc>
-      </w:tr>
-    </w:tbl>
     <w:p/>
     <w:p/>
     <w:p/>
@@ -7755,13 +7044,1018 @@
     <w:p/>
     <w:p/>
     <w:p/>
+    <w:p/>
+    <w:p/>
+    <w:p>
+      <w:pPr>
+        <w:pStyle w:val="Heading2"/>
+      </w:pPr>
+      <w:bookmarkStart w:id="10" w:name="_Toc123133044"/>
+      <w:r>
+        <w:lastRenderedPageBreak/>
+        <w:t xml:space="preserve">1.3 </w:t>
+      </w:r>
+      <w:r>
+        <w:t>Requirements</w:t>
+      </w:r>
+      <w:bookmarkEnd w:id="10"/>
+    </w:p>
+    <w:p>
+      <w:pPr>
+        <w:pStyle w:val="Heading3"/>
+        <w:jc w:val="both"/>
+      </w:pPr>
+      <w:bookmarkStart w:id="11" w:name="_Toc123133045"/>
+      <w:r>
+        <w:t xml:space="preserve">1.3.1 </w:t>
+      </w:r>
+      <w:r>
+        <w:t>Software requirements</w:t>
+      </w:r>
+      <w:bookmarkEnd w:id="11"/>
+    </w:p>
+    <w:p>
+      <w:pPr>
+        <w:jc w:val="both"/>
+      </w:pPr>
+      <w:r>
+        <w:rPr>
+          <w:b/>
+          <w:bCs/>
+        </w:rPr>
+        <w:t xml:space="preserve">Brickman OS </w:t>
+      </w:r>
+      <w:r>
+        <w:t>– This is the OS that</w:t>
+      </w:r>
+      <w:r>
+        <w:t xml:space="preserve"> is loaded onto an SD card so</w:t>
+      </w:r>
+      <w:r>
+        <w:t xml:space="preserve"> the EV3 </w:t>
+      </w:r>
+      <w:r>
+        <w:t>can</w:t>
+      </w:r>
+      <w:r>
+        <w:t xml:space="preserve"> understand and interpret the code, as well as interfacing with </w:t>
+      </w:r>
+      <w:r>
+        <w:t xml:space="preserve">the </w:t>
+      </w:r>
+      <w:r>
+        <w:t>motors</w:t>
+      </w:r>
+      <w:r>
+        <w:t>.</w:t>
+      </w:r>
+      <w:r>
+        <w:t xml:space="preserve"> </w:t>
+      </w:r>
+    </w:p>
+    <w:p>
+      <w:pPr>
+        <w:jc w:val="both"/>
+      </w:pPr>
+      <w:r>
+        <w:rPr>
+          <w:b/>
+          <w:bCs/>
+        </w:rPr>
+        <w:t xml:space="preserve">Visual Studio Code </w:t>
+      </w:r>
+      <w:r>
+        <w:t>– Used to edit and load the code onto the car</w:t>
+      </w:r>
+    </w:p>
+    <w:p>
+      <w:pPr>
+        <w:jc w:val="both"/>
+      </w:pPr>
+      <w:r>
+        <w:rPr>
+          <w:b/>
+          <w:bCs/>
+        </w:rPr>
+        <w:t xml:space="preserve">EV3Dev extension </w:t>
+      </w:r>
+      <w:r>
+        <w:t>– This is the extension that communicates with the car to transfer the code to the car</w:t>
+      </w:r>
+    </w:p>
+    <w:p>
+      <w:pPr>
+        <w:pStyle w:val="Heading3"/>
+        <w:jc w:val="both"/>
+      </w:pPr>
+      <w:bookmarkStart w:id="12" w:name="_Toc123133046"/>
+      <w:r>
+        <w:t xml:space="preserve">1.3.2 </w:t>
+      </w:r>
+      <w:r>
+        <w:t>Hardware Requirements</w:t>
+      </w:r>
+      <w:bookmarkEnd w:id="12"/>
+    </w:p>
+    <w:p>
+      <w:pPr>
+        <w:jc w:val="both"/>
+      </w:pPr>
+      <w:r>
+        <w:rPr>
+          <w:b/>
+          <w:bCs/>
+        </w:rPr>
+        <w:t xml:space="preserve">EV3 Brick and base set </w:t>
+      </w:r>
+      <w:r>
+        <w:t>–</w:t>
+      </w:r>
+      <w:r>
+        <w:t xml:space="preserve"> </w:t>
+      </w:r>
+      <w:r>
+        <w:t>This will be what the car is built from, so will be needed to reproduce the final product.</w:t>
+      </w:r>
+    </w:p>
+    <w:p>
+      <w:pPr>
+        <w:jc w:val="both"/>
+      </w:pPr>
+      <w:r>
+        <w:rPr>
+          <w:b/>
+          <w:bCs/>
+        </w:rPr>
+        <w:t xml:space="preserve">Micro SD Card </w:t>
+      </w:r>
+      <w:r>
+        <w:t xml:space="preserve">– The Brickman OS will need to be installed onto some medium for the brick to understand. The EV3 unit has a </w:t>
+      </w:r>
+      <w:r>
+        <w:t>built-in</w:t>
+      </w:r>
+      <w:r>
+        <w:t xml:space="preserve"> </w:t>
+      </w:r>
+      <w:r>
+        <w:t>micro-SD</w:t>
+      </w:r>
+      <w:r>
+        <w:t xml:space="preserve"> card reader which can be booted from. </w:t>
+      </w:r>
+    </w:p>
+    <w:p>
+      <w:pPr>
+        <w:jc w:val="both"/>
+      </w:pPr>
+      <w:r>
+        <w:rPr>
+          <w:b/>
+          <w:bCs/>
+        </w:rPr>
+        <w:t xml:space="preserve">A Maze or path to follow and solve </w:t>
+      </w:r>
+      <w:r>
+        <w:t>– The car must have something to follow and solve to work as intended.</w:t>
+      </w:r>
+    </w:p>
+    <w:p>
+      <w:pPr>
+        <w:jc w:val="both"/>
+      </w:pPr>
+      <w:r>
+        <w:rPr>
+          <w:b/>
+          <w:bCs/>
+        </w:rPr>
+        <w:t xml:space="preserve">A computer with Bluetooth or USB </w:t>
+      </w:r>
+      <w:r>
+        <w:t>– This allows for the program to be loaded onto the car</w:t>
+      </w:r>
+    </w:p>
+    <w:p>
+      <w:pPr>
+        <w:pStyle w:val="Heading3"/>
+        <w:jc w:val="both"/>
+      </w:pPr>
+      <w:bookmarkStart w:id="13" w:name="_Toc123133047"/>
+      <w:r>
+        <w:t xml:space="preserve">1.3.3 </w:t>
+      </w:r>
+      <w:r>
+        <w:t>Stakeholder requirements</w:t>
+      </w:r>
+      <w:bookmarkEnd w:id="13"/>
+    </w:p>
+    <w:p>
+      <w:pPr>
+        <w:jc w:val="both"/>
+      </w:pPr>
+      <w:r>
+        <w:t xml:space="preserve">Table 7 below discusses the different requirements that are dictated by the design of the system. </w:t>
+      </w:r>
+    </w:p>
+    <w:p>
+      <w:pPr>
+        <w:pStyle w:val="Heading4"/>
+        <w:rPr>
+          <w:i/>
+          <w:iCs w:val="0"/>
+        </w:rPr>
+      </w:pPr>
+      <w:r>
+        <w:rPr>
+          <w:i/>
+          <w:iCs w:val="0"/>
+        </w:rPr>
+        <w:t xml:space="preserve">Table 7 - </w:t>
+      </w:r>
+      <w:r>
+        <w:rPr>
+          <w:i/>
+          <w:iCs w:val="0"/>
+        </w:rPr>
+        <w:t>Design</w:t>
+      </w:r>
+    </w:p>
+    <w:tbl>
+      <w:tblPr>
+        <w:tblStyle w:val="TableGrid"/>
+        <w:tblW w:w="0" w:type="auto"/>
+        <w:tblLook w:val="04A0" w:firstRow="1" w:lastRow="0" w:firstColumn="1" w:lastColumn="0" w:noHBand="0" w:noVBand="1"/>
+      </w:tblPr>
+      <w:tblGrid>
+        <w:gridCol w:w="3794"/>
+        <w:gridCol w:w="5222"/>
+      </w:tblGrid>
+      <w:tr>
+        <w:tc>
+          <w:tcPr>
+            <w:tcW w:w="3794" w:type="dxa"/>
+            <w:shd w:val="clear" w:color="auto" w:fill="4472C4" w:themeFill="accent1"/>
+          </w:tcPr>
+          <w:p>
+            <w:r>
+              <w:t>Requirement</w:t>
+            </w:r>
+          </w:p>
+        </w:tc>
+        <w:tc>
+          <w:tcPr>
+            <w:tcW w:w="5222" w:type="dxa"/>
+            <w:shd w:val="clear" w:color="auto" w:fill="4472C4" w:themeFill="accent1"/>
+          </w:tcPr>
+          <w:p>
+            <w:r>
+              <w:t>Explanation</w:t>
+            </w:r>
+          </w:p>
+        </w:tc>
+      </w:tr>
+      <w:tr>
+        <w:tc>
+          <w:tcPr>
+            <w:tcW w:w="3794" w:type="dxa"/>
+          </w:tcPr>
+          <w:p>
+            <w:r>
+              <w:t>Simple Menu</w:t>
+            </w:r>
+          </w:p>
+        </w:tc>
+        <w:tc>
+          <w:tcPr>
+            <w:tcW w:w="5222" w:type="dxa"/>
+          </w:tcPr>
+          <w:p>
+            <w:pPr>
+              <w:jc w:val="both"/>
+            </w:pPr>
+            <w:r>
+              <w:t>The menu must be simple so that the users can easily understand how to navigate and use it</w:t>
+            </w:r>
+          </w:p>
+        </w:tc>
+      </w:tr>
+      <w:tr>
+        <w:tc>
+          <w:tcPr>
+            <w:tcW w:w="3794" w:type="dxa"/>
+          </w:tcPr>
+          <w:p>
+            <w:r>
+              <w:t xml:space="preserve">Fully independent </w:t>
+            </w:r>
+          </w:p>
+        </w:tc>
+        <w:tc>
+          <w:tcPr>
+            <w:tcW w:w="5222" w:type="dxa"/>
+          </w:tcPr>
+          <w:p>
+            <w:pPr>
+              <w:jc w:val="both"/>
+            </w:pPr>
+            <w:r>
+              <w:t>The car being fully independent, past pressing the “run” button, means that it will allow operation to be hassle free</w:t>
+            </w:r>
+          </w:p>
+        </w:tc>
+      </w:tr>
+      <w:tr>
+        <w:tc>
+          <w:tcPr>
+            <w:tcW w:w="3794" w:type="dxa"/>
+          </w:tcPr>
+          <w:p>
+            <w:r>
+              <w:t>Simple Instruction</w:t>
+            </w:r>
+            <w:r>
+              <w:t>s with screenshots</w:t>
+            </w:r>
+          </w:p>
+        </w:tc>
+        <w:tc>
+          <w:tcPr>
+            <w:tcW w:w="5222" w:type="dxa"/>
+          </w:tcPr>
+          <w:p>
+            <w:r>
+              <w:t>This allows users to understand each function of in the menu</w:t>
+            </w:r>
+          </w:p>
+        </w:tc>
+      </w:tr>
+    </w:tbl>
+    <w:p/>
+    <w:p>
+      <w:r>
+        <w:t xml:space="preserve">Table 8 below discusses the </w:t>
+      </w:r>
+      <w:r>
+        <w:t>different requirement surrounding the functionality of the system.</w:t>
+      </w:r>
+    </w:p>
+    <w:p>
+      <w:pPr>
+        <w:pStyle w:val="Heading4"/>
+        <w:rPr>
+          <w:i/>
+          <w:iCs w:val="0"/>
+        </w:rPr>
+      </w:pPr>
+      <w:r>
+        <w:rPr>
+          <w:i/>
+          <w:iCs w:val="0"/>
+        </w:rPr>
+        <w:t xml:space="preserve">Table 8 - </w:t>
+      </w:r>
+      <w:r>
+        <w:rPr>
+          <w:i/>
+          <w:iCs w:val="0"/>
+        </w:rPr>
+        <w:t>Functionality</w:t>
+      </w:r>
+    </w:p>
+    <w:tbl>
+      <w:tblPr>
+        <w:tblStyle w:val="TableGrid"/>
+        <w:tblW w:w="0" w:type="auto"/>
+        <w:tblLook w:val="04A0" w:firstRow="1" w:lastRow="0" w:firstColumn="1" w:lastColumn="0" w:noHBand="0" w:noVBand="1"/>
+      </w:tblPr>
+      <w:tblGrid>
+        <w:gridCol w:w="4508"/>
+        <w:gridCol w:w="4508"/>
+      </w:tblGrid>
+      <w:tr>
+        <w:trPr>
+          <w:tblHeader/>
+        </w:trPr>
+        <w:tc>
+          <w:tcPr>
+            <w:tcW w:w="4508" w:type="dxa"/>
+            <w:shd w:val="clear" w:color="auto" w:fill="4472C4" w:themeFill="accent1"/>
+          </w:tcPr>
+          <w:p>
+            <w:r>
+              <w:t>Requirement</w:t>
+            </w:r>
+          </w:p>
+        </w:tc>
+        <w:tc>
+          <w:tcPr>
+            <w:tcW w:w="4508" w:type="dxa"/>
+            <w:shd w:val="clear" w:color="auto" w:fill="4472C4" w:themeFill="accent1"/>
+          </w:tcPr>
+          <w:p>
+            <w:r>
+              <w:t>Explanation</w:t>
+            </w:r>
+          </w:p>
+        </w:tc>
+      </w:tr>
+      <w:tr>
+        <w:tc>
+          <w:tcPr>
+            <w:tcW w:w="4508" w:type="dxa"/>
+          </w:tcPr>
+          <w:p>
+            <w:r>
+              <w:t>Use of the EV3 buttons to interact with the software</w:t>
+            </w:r>
+          </w:p>
+        </w:tc>
+        <w:tc>
+          <w:tcPr>
+            <w:tcW w:w="4508" w:type="dxa"/>
+          </w:tcPr>
+          <w:p>
+            <w:pPr>
+              <w:jc w:val="both"/>
+            </w:pPr>
+            <w:r>
+              <w:t>The software on the EV3 unit will require that buttons of the unit be pressed to begin operation. This allows the user to navigate the different menus and run different subroutines</w:t>
+            </w:r>
+          </w:p>
+        </w:tc>
+      </w:tr>
+      <w:tr>
+        <w:tc>
+          <w:tcPr>
+            <w:tcW w:w="4508" w:type="dxa"/>
+          </w:tcPr>
+          <w:p>
+            <w:r>
+              <w:t xml:space="preserve">Easy setup from </w:t>
+            </w:r>
+            <w:r>
+              <w:t>box to final product</w:t>
+            </w:r>
+          </w:p>
+        </w:tc>
+        <w:tc>
+          <w:tcPr>
+            <w:tcW w:w="4508" w:type="dxa"/>
+          </w:tcPr>
+          <w:p>
+            <w:pPr>
+              <w:jc w:val="both"/>
+            </w:pPr>
+            <w:r>
+              <w:t>The setup process must be easy for users to recommend and continue to use the product in mass</w:t>
+            </w:r>
+            <w:r>
+              <w:t xml:space="preserve"> and to deploy remotely</w:t>
+            </w:r>
+          </w:p>
+        </w:tc>
+      </w:tr>
+      <w:tr>
+        <w:tc>
+          <w:tcPr>
+            <w:tcW w:w="4508" w:type="dxa"/>
+          </w:tcPr>
+          <w:p>
+            <w:r>
+              <w:t xml:space="preserve">The ability to remote into the EV3 </w:t>
+            </w:r>
+            <w:r>
+              <w:t>unit</w:t>
+            </w:r>
+          </w:p>
+        </w:tc>
+        <w:tc>
+          <w:tcPr>
+            <w:tcW w:w="4508" w:type="dxa"/>
+          </w:tcPr>
+          <w:p>
+            <w:pPr>
+              <w:jc w:val="both"/>
+            </w:pPr>
+            <w:r>
+              <w:t xml:space="preserve">The ability to receive information and see the EV3 screen remotely will allow for the users to actively see </w:t>
+            </w:r>
+            <w:r>
+              <w:t>the state of the car</w:t>
+            </w:r>
+          </w:p>
+        </w:tc>
+      </w:tr>
+      <w:tr>
+        <w:tc>
+          <w:tcPr>
+            <w:tcW w:w="4508" w:type="dxa"/>
+          </w:tcPr>
+          <w:p>
+            <w:r>
+              <w:t>The ability to change the speed of the motors</w:t>
+            </w:r>
+          </w:p>
+        </w:tc>
+        <w:tc>
+          <w:tcPr>
+            <w:tcW w:w="4508" w:type="dxa"/>
+          </w:tcPr>
+          <w:p>
+            <w:pPr>
+              <w:jc w:val="both"/>
+            </w:pPr>
+            <w:r>
+              <w:t>Users may wish to change the speed as the car is traversing different areas</w:t>
+            </w:r>
+            <w:r>
+              <w:t>, so be able to change the speed will be useful</w:t>
+            </w:r>
+          </w:p>
+        </w:tc>
+      </w:tr>
+      <w:tr>
+        <w:tc>
+          <w:tcPr>
+            <w:tcW w:w="4508" w:type="dxa"/>
+          </w:tcPr>
+          <w:p>
+            <w:r>
+              <w:lastRenderedPageBreak/>
+              <w:t>Different menus for stats and settings of the car</w:t>
+            </w:r>
+          </w:p>
+        </w:tc>
+        <w:tc>
+          <w:tcPr>
+            <w:tcW w:w="4508" w:type="dxa"/>
+          </w:tcPr>
+          <w:p>
+            <w:pPr>
+              <w:jc w:val="both"/>
+            </w:pPr>
+            <w:r>
+              <w:t>The user may wish to see the different values that the EV3 unit has stored or is using to allow for more in-depth debugging or logging</w:t>
+            </w:r>
+          </w:p>
+        </w:tc>
+      </w:tr>
+    </w:tbl>
+    <w:p/>
+    <w:p>
+      <w:r>
+        <w:t xml:space="preserve">Table 9 below discusses the hardware and software requirements for the project. </w:t>
+      </w:r>
+    </w:p>
+    <w:p>
+      <w:pPr>
+        <w:pStyle w:val="Heading4"/>
+      </w:pPr>
+      <w:r>
+        <w:t xml:space="preserve">Table 9 - </w:t>
+      </w:r>
+      <w:r>
+        <w:t>Hardware and Software</w:t>
+      </w:r>
+    </w:p>
+    <w:tbl>
+      <w:tblPr>
+        <w:tblStyle w:val="TableGrid"/>
+        <w:tblW w:w="0" w:type="auto"/>
+        <w:tblLook w:val="04A0" w:firstRow="1" w:lastRow="0" w:firstColumn="1" w:lastColumn="0" w:noHBand="0" w:noVBand="1"/>
+      </w:tblPr>
+      <w:tblGrid>
+        <w:gridCol w:w="4508"/>
+        <w:gridCol w:w="4508"/>
+      </w:tblGrid>
+      <w:tr>
+        <w:tc>
+          <w:tcPr>
+            <w:tcW w:w="4508" w:type="dxa"/>
+            <w:shd w:val="clear" w:color="auto" w:fill="4472C4" w:themeFill="accent1"/>
+          </w:tcPr>
+          <w:p>
+            <w:r>
+              <w:t>Requirement</w:t>
+            </w:r>
+          </w:p>
+        </w:tc>
+        <w:tc>
+          <w:tcPr>
+            <w:tcW w:w="4508" w:type="dxa"/>
+            <w:shd w:val="clear" w:color="auto" w:fill="4472C4" w:themeFill="accent1"/>
+          </w:tcPr>
+          <w:p>
+            <w:r>
+              <w:t>Explanation</w:t>
+            </w:r>
+          </w:p>
+        </w:tc>
+      </w:tr>
+      <w:tr>
+        <w:tc>
+          <w:tcPr>
+            <w:tcW w:w="4508" w:type="dxa"/>
+          </w:tcPr>
+          <w:p>
+            <w:r>
+              <w:t>A computer with USB or Bluetooth</w:t>
+            </w:r>
+          </w:p>
+        </w:tc>
+        <w:tc>
+          <w:tcPr>
+            <w:tcW w:w="4508" w:type="dxa"/>
+          </w:tcPr>
+          <w:p>
+            <w:pPr>
+              <w:jc w:val="both"/>
+            </w:pPr>
+            <w:r>
+              <w:t xml:space="preserve">This will allow the user to load the code and OS onto the EV3 brick </w:t>
+            </w:r>
+            <w:r>
+              <w:t>and interact with it once the code is loaded</w:t>
+            </w:r>
+          </w:p>
+        </w:tc>
+      </w:tr>
+      <w:tr>
+        <w:tc>
+          <w:tcPr>
+            <w:tcW w:w="4508" w:type="dxa"/>
+          </w:tcPr>
+          <w:p>
+            <w:r>
+              <w:t>Brickman OS image</w:t>
+            </w:r>
+          </w:p>
+        </w:tc>
+        <w:tc>
+          <w:tcPr>
+            <w:tcW w:w="4508" w:type="dxa"/>
+          </w:tcPr>
+          <w:p>
+            <w:pPr>
+              <w:jc w:val="both"/>
+            </w:pPr>
+            <w:r>
+              <w:t xml:space="preserve">This is the OS that will be used to understand and process the code </w:t>
+            </w:r>
+            <w:r>
+              <w:t>that will move the car</w:t>
+            </w:r>
+          </w:p>
+        </w:tc>
+      </w:tr>
+      <w:tr>
+        <w:tc>
+          <w:tcPr>
+            <w:tcW w:w="4508" w:type="dxa"/>
+          </w:tcPr>
+          <w:p>
+            <w:r>
+              <w:t>Micro SD Card</w:t>
+            </w:r>
+          </w:p>
+        </w:tc>
+        <w:tc>
+          <w:tcPr>
+            <w:tcW w:w="4508" w:type="dxa"/>
+          </w:tcPr>
+          <w:p>
+            <w:pPr>
+              <w:jc w:val="both"/>
+            </w:pPr>
+            <w:r>
+              <w:t>This will hold the Brickman OS image as well as any code loaded onto the car</w:t>
+            </w:r>
+          </w:p>
+        </w:tc>
+      </w:tr>
+      <w:tr>
+        <w:tc>
+          <w:tcPr>
+            <w:tcW w:w="4508" w:type="dxa"/>
+          </w:tcPr>
+          <w:p>
+            <w:r>
+              <w:t>Visual Studio Code with EV3DEV</w:t>
+            </w:r>
+          </w:p>
+        </w:tc>
+        <w:tc>
+          <w:tcPr>
+            <w:tcW w:w="4508" w:type="dxa"/>
+          </w:tcPr>
+          <w:p>
+            <w:pPr>
+              <w:jc w:val="both"/>
+            </w:pPr>
+            <w:r>
+              <w:t>This will be needed to load code from the computer onto the car. However, this can be avoided by creating a premade OS image of Brickman that includes all the code which can be loaded directly onto the car’s storage</w:t>
+            </w:r>
+          </w:p>
+        </w:tc>
+      </w:tr>
+      <w:tr>
+        <w:tc>
+          <w:tcPr>
+            <w:tcW w:w="4508" w:type="dxa"/>
+          </w:tcPr>
+          <w:p>
+            <w:r>
+              <w:t xml:space="preserve">Lego EV3 Unit </w:t>
+            </w:r>
+          </w:p>
+        </w:tc>
+        <w:tc>
+          <w:tcPr>
+            <w:tcW w:w="4508" w:type="dxa"/>
+          </w:tcPr>
+          <w:p>
+            <w:pPr>
+              <w:jc w:val="both"/>
+            </w:pPr>
+            <w:r>
+              <w:t>This will be the main ‘brain’ of the car. All algorithms and subroutines will be processed using this.</w:t>
+            </w:r>
+          </w:p>
+        </w:tc>
+      </w:tr>
+    </w:tbl>
+    <w:p/>
+    <w:p>
+      <w:pPr>
+        <w:pStyle w:val="Heading2"/>
+      </w:pPr>
+      <w:bookmarkStart w:id="14" w:name="_Toc123133048"/>
+      <w:r>
+        <w:t xml:space="preserve">1.4 </w:t>
+      </w:r>
+      <w:r>
+        <w:t>Success Criteria</w:t>
+      </w:r>
+      <w:bookmarkEnd w:id="14"/>
+    </w:p>
+    <w:p>
+      <w:r>
+        <w:t xml:space="preserve">Table 10 states the chosen success criteria for the project and states the conditions under which the criteria have been </w:t>
+      </w:r>
+      <w:r>
+        <w:t xml:space="preserve">successfully </w:t>
+      </w:r>
+      <w:r>
+        <w:t xml:space="preserve">reached. </w:t>
+      </w:r>
+    </w:p>
+    <w:p>
+      <w:pPr>
+        <w:pStyle w:val="Heading3"/>
+        <w:rPr>
+          <w:i/>
+          <w:iCs/>
+        </w:rPr>
+      </w:pPr>
+      <w:bookmarkStart w:id="15" w:name="_Toc123133049"/>
+      <w:r>
+        <w:rPr>
+          <w:i/>
+          <w:iCs/>
+        </w:rPr>
+        <w:t>Table 10 – Success Criteria</w:t>
+      </w:r>
+      <w:bookmarkEnd w:id="15"/>
+    </w:p>
+    <w:tbl>
+      <w:tblPr>
+        <w:tblStyle w:val="TableGrid"/>
+        <w:tblW w:w="0" w:type="auto"/>
+        <w:tblLook w:val="04A0" w:firstRow="1" w:lastRow="0" w:firstColumn="1" w:lastColumn="0" w:noHBand="0" w:noVBand="1"/>
+      </w:tblPr>
+      <w:tblGrid>
+        <w:gridCol w:w="4508"/>
+        <w:gridCol w:w="4508"/>
+      </w:tblGrid>
+      <w:tr>
+        <w:tc>
+          <w:tcPr>
+            <w:tcW w:w="4508" w:type="dxa"/>
+            <w:shd w:val="clear" w:color="auto" w:fill="4472C4" w:themeFill="accent1"/>
+          </w:tcPr>
+          <w:p>
+            <w:r>
+              <w:t>Criteria</w:t>
+            </w:r>
+          </w:p>
+        </w:tc>
+        <w:tc>
+          <w:tcPr>
+            <w:tcW w:w="4508" w:type="dxa"/>
+            <w:shd w:val="clear" w:color="auto" w:fill="4472C4" w:themeFill="accent1"/>
+          </w:tcPr>
+          <w:p>
+            <w:r>
+              <w:t>Evidence of completion</w:t>
+            </w:r>
+          </w:p>
+        </w:tc>
+      </w:tr>
+      <w:tr>
+        <w:tc>
+          <w:tcPr>
+            <w:tcW w:w="4508" w:type="dxa"/>
+          </w:tcPr>
+          <w:p>
+            <w:r>
+              <w:t>Simple User interface</w:t>
+            </w:r>
+          </w:p>
+        </w:tc>
+        <w:tc>
+          <w:tcPr>
+            <w:tcW w:w="4508" w:type="dxa"/>
+          </w:tcPr>
+          <w:p>
+            <w:pPr>
+              <w:jc w:val="both"/>
+            </w:pPr>
+            <w:r>
+              <w:t xml:space="preserve">Have stakeholders use the GUI and assess if they can navigate the </w:t>
+            </w:r>
+            <w:r>
+              <w:t>menus efficiently and with little hassle.</w:t>
+            </w:r>
+          </w:p>
+          <w:p>
+            <w:pPr>
+              <w:jc w:val="both"/>
+            </w:pPr>
+          </w:p>
+        </w:tc>
+      </w:tr>
+      <w:tr>
+        <w:tc>
+          <w:tcPr>
+            <w:tcW w:w="4508" w:type="dxa"/>
+          </w:tcPr>
+          <w:p>
+            <w:r>
+              <w:t>Algorithm that can navigate mazes</w:t>
+            </w:r>
+            <w:r>
+              <w:t xml:space="preserve"> consistently</w:t>
+            </w:r>
+          </w:p>
+        </w:tc>
+        <w:tc>
+          <w:tcPr>
+            <w:tcW w:w="4508" w:type="dxa"/>
+          </w:tcPr>
+          <w:p>
+            <w:pPr>
+              <w:jc w:val="both"/>
+            </w:pPr>
+            <w:r>
+              <w:t>The algorithm should complete the maze at least 90% of the time. At least 10 tests should be run on a medium sized maze</w:t>
+            </w:r>
+          </w:p>
+          <w:p>
+            <w:pPr>
+              <w:jc w:val="both"/>
+            </w:pPr>
+          </w:p>
+        </w:tc>
+      </w:tr>
+      <w:tr>
+        <w:tc>
+          <w:tcPr>
+            <w:tcW w:w="4508" w:type="dxa"/>
+          </w:tcPr>
+          <w:p>
+            <w:r>
+              <w:t xml:space="preserve">Memory efficient design </w:t>
+            </w:r>
+          </w:p>
+        </w:tc>
+        <w:tc>
+          <w:tcPr>
+            <w:tcW w:w="4508" w:type="dxa"/>
+          </w:tcPr>
+          <w:p>
+            <w:pPr>
+              <w:jc w:val="both"/>
+            </w:pPr>
+            <w:r>
+              <w:t>The code and algorithms use no more than 75% of the available memory (48MB).</w:t>
+            </w:r>
+          </w:p>
+          <w:p>
+            <w:pPr>
+              <w:jc w:val="both"/>
+            </w:pPr>
+          </w:p>
+        </w:tc>
+      </w:tr>
+      <w:tr>
+        <w:tc>
+          <w:tcPr>
+            <w:tcW w:w="4508" w:type="dxa"/>
+          </w:tcPr>
+          <w:p>
+            <w:r>
+              <w:t>The ability to stop the program</w:t>
+            </w:r>
+          </w:p>
+        </w:tc>
+        <w:tc>
+          <w:tcPr>
+            <w:tcW w:w="4508" w:type="dxa"/>
+          </w:tcPr>
+          <w:p>
+            <w:pPr>
+              <w:jc w:val="both"/>
+            </w:pPr>
+            <w:r>
+              <w:t>A button that can turn off the EV3</w:t>
+            </w:r>
+          </w:p>
+          <w:p>
+            <w:pPr>
+              <w:jc w:val="both"/>
+            </w:pPr>
+          </w:p>
+        </w:tc>
+      </w:tr>
+      <w:tr>
+        <w:tc>
+          <w:tcPr>
+            <w:tcW w:w="4508" w:type="dxa"/>
+          </w:tcPr>
+          <w:p>
+            <w:r>
+              <w:t>The ability to remotely connect to the system</w:t>
+            </w:r>
+          </w:p>
+        </w:tc>
+        <w:tc>
+          <w:tcPr>
+            <w:tcW w:w="4508" w:type="dxa"/>
+          </w:tcPr>
+          <w:p>
+            <w:pPr>
+              <w:jc w:val="both"/>
+            </w:pPr>
+            <w:r>
+              <w:t>Screen shots of the remote system capability</w:t>
+            </w:r>
+          </w:p>
+          <w:p>
+            <w:pPr>
+              <w:jc w:val="both"/>
+            </w:pPr>
+          </w:p>
+        </w:tc>
+      </w:tr>
+      <w:tr>
+        <w:tc>
+          <w:tcPr>
+            <w:tcW w:w="4508" w:type="dxa"/>
+          </w:tcPr>
+          <w:p>
+            <w:r>
+              <w:t>The ability for the car to be stand alone</w:t>
+            </w:r>
+          </w:p>
+        </w:tc>
+        <w:tc>
+          <w:tcPr>
+            <w:tcW w:w="4508" w:type="dxa"/>
+          </w:tcPr>
+          <w:p>
+            <w:pPr>
+              <w:jc w:val="both"/>
+            </w:pPr>
+            <w:r>
+              <w:t xml:space="preserve">The car completes at least 90% of mazes without interference. At least 10 </w:t>
+            </w:r>
+            <w:r>
+              <w:t>tests</w:t>
+            </w:r>
+            <w:r>
+              <w:t xml:space="preserve"> should be run.</w:t>
+            </w:r>
+          </w:p>
+        </w:tc>
+      </w:tr>
+    </w:tbl>
+    <w:p/>
     <w:p>
       <w:pPr>
         <w:pStyle w:val="Heading1"/>
       </w:pPr>
       <w:bookmarkStart w:id="16" w:name="_Toc123133050"/>
       <w:r>
-        <w:lastRenderedPageBreak/>
         <w:t xml:space="preserve">2 </w:t>
       </w:r>
       <w:r>
@@ -7887,7 +8181,7 @@
                     </pic:cNvPicPr>
                   </pic:nvPicPr>
                   <pic:blipFill>
-                    <a:blip r:embed="rId14">
+                    <a:blip r:embed="rId15">
                       <a:extLst>
                         <a:ext uri="{28A0092B-C50C-407E-A947-70E740481C1C}">
                           <a14:useLocalDpi xmlns:a14="http://schemas.microsoft.com/office/drawing/2010/main" val="0"/>
@@ -7988,7 +8282,7 @@
                     </pic:cNvPicPr>
                   </pic:nvPicPr>
                   <pic:blipFill>
-                    <a:blip r:embed="rId15">
+                    <a:blip r:embed="rId16">
                       <a:extLst>
                         <a:ext uri="{28A0092B-C50C-407E-A947-70E740481C1C}">
                           <a14:useLocalDpi xmlns:a14="http://schemas.microsoft.com/office/drawing/2010/main" val="0"/>
@@ -8162,10 +8456,7 @@
         <w:jc w:val="both"/>
       </w:pPr>
       <w:r>
-        <w:t>Figure 5</w:t>
-      </w:r>
-      <w:r>
-        <w:t xml:space="preserve"> visually maps out each state that the car’s system can be in, showing the different paths that the state may follow during operation. The right section of the diagram shows the changes in state when the “execute subroutine” path is taken, with the left section of the diagram showing the changes in state when the “search subroutine” path is taken. The diagram enables me to accurately detail the general actions taken during a subroutine and how the car should behave at certain points. </w:t>
+        <w:t xml:space="preserve">Figure 5 visually maps out each state that the car’s system can be in, showing the different paths that the state may follow during operation. The right section of the diagram shows the changes in state when the “execute subroutine” path is taken, with the left section of the diagram showing the changes in state when the “search subroutine” path is taken. The diagram enables me to accurately detail the general actions taken during a subroutine and how the car should behave at certain points. </w:t>
       </w:r>
     </w:p>
     <w:p>
@@ -8219,7 +8510,7 @@
                     </pic:cNvPicPr>
                   </pic:nvPicPr>
                   <pic:blipFill>
-                    <a:blip r:embed="rId16">
+                    <a:blip r:embed="rId17">
                       <a:extLst>
                         <a:ext uri="{28A0092B-C50C-407E-A947-70E740481C1C}">
                           <a14:useLocalDpi xmlns:a14="http://schemas.microsoft.com/office/drawing/2010/main" val="0"/>
@@ -8288,19 +8579,12 @@
           <w:noProof/>
         </w:rPr>
         <w:pict w14:anchorId="76197EBC">
-          <v:shapetype id="_x0000_t202" coordsize="21600,21600" o:spt="202" path="m,l,21600r21600,l21600,xe">
-            <v:stroke joinstyle="miter"/>
-            <v:path gradientshapeok="t" o:connecttype="rect"/>
-          </v:shapetype>
           <v:shape id="Text Box 2" o:spid="_x0000_s1028" type="#_x0000_t202" style="position:absolute;margin-left:.4pt;margin-top:6.05pt;width:145.15pt;height:239.55pt;z-index:251662336;visibility:visible;mso-wrap-distance-left:9pt;mso-wrap-distance-top:3.6pt;mso-wrap-distance-right:9pt;mso-wrap-distance-bottom:3.6pt;mso-position-horizontal-relative:text;mso-position-vertical-relative:text;mso-width-relative:margin;mso-height-relative:margin;v-text-anchor:top" o:gfxdata="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">
             <v:textbox style="mso-next-textbox:#Text Box 2">
               <w:txbxContent>
                 <w:p>
                   <w:r>
-                    <w:t xml:space="preserve">Figure 6 </w:t>
-                  </w:r>
-                  <w:r>
-                    <w:t xml:space="preserve">is an abstraction of the widely used Dijkstra’s algorithm used for network traversal. The structure of the flow chart is done in such a way that allows for computational methods to be effective. The algorithm used is an efficient and robust algorithm, which means the system will be able to run even with minor flaws in the detection algorithm or the environment. </w:t>
+                    <w:t xml:space="preserve">Figure 6 is an abstraction of the widely used Dijkstra’s algorithm used for network traversal. The structure of the flow chart is done in such a way that allows for computational methods to be effective. The algorithm used is an efficient and robust algorithm, which means the system will be able to run even with minor flaws in the detection algorithm or the environment. </w:t>
                   </w:r>
                 </w:p>
                 <w:p/>
@@ -8355,7 +8639,7 @@
                     </pic:cNvPicPr>
                   </pic:nvPicPr>
                   <pic:blipFill>
-                    <a:blip r:embed="rId17" cstate="print">
+                    <a:blip r:embed="rId18" cstate="print">
                       <a:extLst>
                         <a:ext uri="{28A0092B-C50C-407E-A947-70E740481C1C}">
                           <a14:useLocalDpi xmlns:a14="http://schemas.microsoft.com/office/drawing/2010/main" val="0"/>
@@ -8465,7 +8749,7 @@
                     </pic:cNvPicPr>
                   </pic:nvPicPr>
                   <pic:blipFill>
-                    <a:blip r:embed="rId18">
+                    <a:blip r:embed="rId19">
                       <a:extLst>
                         <a:ext uri="{28A0092B-C50C-407E-A947-70E740481C1C}">
                           <a14:useLocalDpi xmlns:a14="http://schemas.microsoft.com/office/drawing/2010/main" val="0"/>
@@ -8615,7 +8899,7 @@
                     </pic:cNvPicPr>
                   </pic:nvPicPr>
                   <pic:blipFill>
-                    <a:blip r:embed="rId19">
+                    <a:blip r:embed="rId20">
                       <a:extLst>
                         <a:ext uri="{28A0092B-C50C-407E-A947-70E740481C1C}">
                           <a14:useLocalDpi xmlns:a14="http://schemas.microsoft.com/office/drawing/2010/main" val="0"/>
@@ -8680,10 +8964,7 @@
         <w:t>Figure 9 is a general abstraction of the proposed desktop user interface.</w:t>
       </w:r>
       <w:r>
-        <w:t xml:space="preserve"> </w:t>
-      </w:r>
-      <w:r>
-        <w:t>The Desktop UI has all the features of the car’s UI in one window, allowing for the user’s to easily navigate the functionality of the car. The diagram is useful as it means I can visualise the desktop experience.</w:t>
+        <w:t xml:space="preserve"> The Desktop UI has all the features of the car’s UI in one window, allowing for the user’s to easily navigate the functionality of the car. The diagram is useful as it means I can visualise the desktop experience.</w:t>
       </w:r>
     </w:p>
     <w:p>
@@ -8747,7 +9028,7 @@
                     </pic:cNvPicPr>
                   </pic:nvPicPr>
                   <pic:blipFill>
-                    <a:blip r:embed="rId20">
+                    <a:blip r:embed="rId21">
                       <a:extLst>
                         <a:ext uri="{28A0092B-C50C-407E-A947-70E740481C1C}">
                           <a14:useLocalDpi xmlns:a14="http://schemas.microsoft.com/office/drawing/2010/main" val="0"/>
@@ -10308,12 +10589,24 @@
     </w:tbl>
     <w:p/>
     <w:p/>
+    <w:p/>
+    <w:p/>
+    <w:p/>
+    <w:p/>
+    <w:p/>
+    <w:p/>
+    <w:p/>
+    <w:p/>
+    <w:p/>
+    <w:p/>
+    <w:p/>
     <w:p>
       <w:pPr>
         <w:pStyle w:val="Heading3"/>
       </w:pPr>
       <w:bookmarkStart w:id="29" w:name="_Toc123133063"/>
       <w:r>
+        <w:lastRenderedPageBreak/>
         <w:t xml:space="preserve">2.4.2 </w:t>
       </w:r>
       <w:r>
@@ -10743,6 +11036,7 @@
           <w:p/>
           <w:p>
             <w:r>
+              <w:lastRenderedPageBreak/>
               <w:t xml:space="preserve">        ELSE IF </w:t>
             </w:r>
             <w:proofErr w:type="spellStart"/>
@@ -10885,7 +11179,6 @@
       </w:pPr>
       <w:bookmarkStart w:id="30" w:name="_Toc123133064"/>
       <w:r>
-        <w:lastRenderedPageBreak/>
         <w:t xml:space="preserve">2.4.3 </w:t>
       </w:r>
       <w:r>
@@ -11424,7 +11717,6 @@
           </w:p>
           <w:p>
             <w:r>
-              <w:lastRenderedPageBreak/>
               <w:t xml:space="preserve">        </w:t>
             </w:r>
           </w:p>
@@ -11577,12 +11869,18 @@
       </w:tr>
     </w:tbl>
     <w:p/>
+    <w:p/>
+    <w:p/>
+    <w:p/>
+    <w:p/>
+    <w:p/>
     <w:p>
       <w:pPr>
         <w:pStyle w:val="Heading2"/>
       </w:pPr>
       <w:bookmarkStart w:id="31" w:name="_Toc123133065"/>
       <w:r>
+        <w:lastRenderedPageBreak/>
         <w:t xml:space="preserve">2.5 </w:t>
       </w:r>
       <w:r>
@@ -11703,15 +12001,12 @@
       </w:tr>
     </w:tbl>
     <w:p/>
-    <w:p/>
-    <w:p/>
     <w:p>
       <w:pPr>
         <w:pStyle w:val="Heading2"/>
       </w:pPr>
       <w:bookmarkStart w:id="33" w:name="_Toc123133067"/>
       <w:r>
-        <w:lastRenderedPageBreak/>
         <w:t xml:space="preserve">2.6 </w:t>
       </w:r>
       <w:r>
@@ -12014,13 +12309,7 @@
         <w:t>2</w:t>
       </w:r>
       <w:r>
-        <w:t xml:space="preserve"> lays out the different tests that will be used to determine whether the </w:t>
-      </w:r>
-      <w:r>
-        <w:t xml:space="preserve">Desktop UI </w:t>
-      </w:r>
-      <w:r>
-        <w:t>has been successful.</w:t>
+        <w:t xml:space="preserve"> lays out the different tests that will be used to determine whether the Desktop UI has been successful.</w:t>
       </w:r>
     </w:p>
     <w:p>
@@ -12206,15 +12495,12 @@
     </w:tbl>
     <w:p/>
     <w:p/>
-    <w:p/>
-    <w:p/>
     <w:p>
       <w:pPr>
         <w:pStyle w:val="Heading3"/>
       </w:pPr>
       <w:bookmarkStart w:id="35" w:name="_Toc123133069"/>
       <w:r>
-        <w:lastRenderedPageBreak/>
         <w:t>2.6.2 Search Algorithm Testing</w:t>
       </w:r>
       <w:bookmarkEnd w:id="35"/>
@@ -12227,13 +12513,7 @@
         <w:t>3</w:t>
       </w:r>
       <w:r>
-        <w:t xml:space="preserve"> lays out the different tests that will be used to determine whether the </w:t>
-      </w:r>
-      <w:r>
-        <w:t xml:space="preserve">Search algorithm </w:t>
-      </w:r>
-      <w:r>
-        <w:t>has been successful.</w:t>
+        <w:t xml:space="preserve"> lays out the different tests that will be used to determine whether the Search algorithm has been successful.</w:t>
       </w:r>
     </w:p>
     <w:p>
@@ -12373,7 +12653,13 @@
           </w:tcPr>
           <w:p>
             <w:r>
-              <w:t>Car must navigate a medium difficulty maze (start, 3-6x corner, end)</w:t>
+              <w:t>Car must navigate a medium difficulty maze (start, 3-6x corner, end</w:t>
+            </w:r>
+            <w:r>
+              <w:t>, dead ends</w:t>
+            </w:r>
+            <w:r>
+              <w:t>)</w:t>
             </w:r>
           </w:p>
         </w:tc>
@@ -12472,20 +12758,17 @@
         <w:t>4</w:t>
       </w:r>
       <w:r>
-        <w:t xml:space="preserve"> lays out the different tests that will be used to determine whether </w:t>
-      </w:r>
-      <w:r>
-        <w:t>Dijkstra’s</w:t>
-      </w:r>
-      <w:r>
-        <w:t xml:space="preserve"> has been successful.</w:t>
-      </w:r>
-    </w:p>
+        <w:t xml:space="preserve"> lays out the different tests that will be used to determine whether Dijkstra’s has been successful.</w:t>
+      </w:r>
+    </w:p>
+    <w:p/>
+    <w:p/>
     <w:p>
       <w:pPr>
         <w:pStyle w:val="Heading4"/>
       </w:pPr>
       <w:r>
+        <w:lastRenderedPageBreak/>
         <w:t>Table 14 – Tests for Dijkstra’s Algorithm</w:t>
       </w:r>
     </w:p>
@@ -12606,13 +12889,7 @@
           </w:tcPr>
           <w:p>
             <w:r>
-              <w:t>Use the output data from Test 0</w:t>
-            </w:r>
-            <w:r>
-              <w:t>9</w:t>
-            </w:r>
-            <w:r>
-              <w:t xml:space="preserve"> to test how efficient the algorithm is.</w:t>
+              <w:t>Use the output data from Test 09 to test how efficient the algorithm is.</w:t>
             </w:r>
           </w:p>
         </w:tc>
@@ -12632,16 +12909,7 @@
           </w:tcPr>
           <w:p>
             <w:r>
-              <w:t>T</w:t>
-            </w:r>
-            <w:r>
-              <w:t>he algorithm should be able to output</w:t>
-            </w:r>
-            <w:r>
-              <w:t xml:space="preserve"> moderately</w:t>
-            </w:r>
-            <w:r>
-              <w:t xml:space="preserve"> quickly.</w:t>
+              <w:t>The algorithm should be able to output moderately quickly.</w:t>
             </w:r>
           </w:p>
         </w:tc>
@@ -12663,16 +12931,7 @@
           </w:tcPr>
           <w:p>
             <w:r>
-              <w:t xml:space="preserve">Use the output data from Test </w:t>
-            </w:r>
-            <w:r>
-              <w:t>10</w:t>
-            </w:r>
-            <w:r>
-              <w:t xml:space="preserve"> to test </w:t>
-            </w:r>
-            <w:r>
-              <w:t>the extreme side of the data input. If Test 10 does not produce a valid graph, a graph may be used from elsewhere.</w:t>
+              <w:t>Use the output data from Test 10 to test the extreme side of the data input. If Test 10 does not produce a valid graph, a graph may be used from elsewhere.</w:t>
             </w:r>
           </w:p>
         </w:tc>
@@ -12700,15 +12959,12 @@
     </w:tbl>
     <w:p/>
     <w:p/>
-    <w:p/>
-    <w:p/>
     <w:p>
       <w:pPr>
         <w:pStyle w:val="Heading3"/>
       </w:pPr>
       <w:bookmarkStart w:id="37" w:name="_Toc123133071"/>
       <w:r>
-        <w:lastRenderedPageBreak/>
         <w:t xml:space="preserve">2.6.4 </w:t>
       </w:r>
       <w:r>
@@ -12739,13 +12995,7 @@
         <w:t>5</w:t>
       </w:r>
       <w:r>
-        <w:t xml:space="preserve"> lays out the different tests that will be used to determine whether the </w:t>
-      </w:r>
-      <w:r>
-        <w:t xml:space="preserve">“Run all” algorithm </w:t>
-      </w:r>
-      <w:r>
-        <w:t>has been successful.</w:t>
+        <w:t xml:space="preserve"> lays out the different tests that will be used to determine whether the “Run all” algorithm has been successful.</w:t>
       </w:r>
     </w:p>
     <w:p>
@@ -12935,16 +13185,7 @@
           </w:tcPr>
           <w:p>
             <w:r>
-              <w:t xml:space="preserve">The algorithm </w:t>
-            </w:r>
-            <w:r>
-              <w:t>might</w:t>
-            </w:r>
-            <w:r>
-              <w:t xml:space="preserve"> be able to run through the maze, produce the best path and run the best path.</w:t>
-            </w:r>
-            <w:r>
-              <w:t xml:space="preserve"> If at least halve the maze is covered and then Dijkstra’s is run successfully, then the test is successful. </w:t>
+              <w:t xml:space="preserve">The algorithm might be able to run through the maze, produce the best path and run the best path. If at least halve the maze is covered and then Dijkstra’s is run successfully, then the test is successful. </w:t>
             </w:r>
           </w:p>
         </w:tc>
@@ -12957,6 +13198,7 @@
       </w:pPr>
       <w:bookmarkStart w:id="38" w:name="_Toc123133072"/>
       <w:r>
+        <w:lastRenderedPageBreak/>
         <w:t>2.6.</w:t>
       </w:r>
       <w:r>
@@ -12975,13 +13217,7 @@
         <w:t>6</w:t>
       </w:r>
       <w:r>
-        <w:t xml:space="preserve"> lays out the different tests that will be used to determine whether the </w:t>
-      </w:r>
-      <w:r>
-        <w:t>Log file handling</w:t>
-      </w:r>
-      <w:r>
-        <w:t xml:space="preserve"> has been successful.</w:t>
+        <w:t xml:space="preserve"> lays out the different tests that will be used to determine whether the Log file handling has been successful.</w:t>
       </w:r>
     </w:p>
     <w:p>
@@ -13218,19 +13454,7 @@
         <w:t>7</w:t>
       </w:r>
       <w:r>
-        <w:t xml:space="preserve"> lays out the different tests that will be used to determine whether the </w:t>
-      </w:r>
-      <w:r>
-        <w:t>motor control</w:t>
-      </w:r>
-      <w:r>
-        <w:t xml:space="preserve"> has been</w:t>
-      </w:r>
-      <w:r>
-        <w:t xml:space="preserve"> </w:t>
-      </w:r>
-      <w:r>
-        <w:t>successful.</w:t>
+        <w:t xml:space="preserve"> lays out the different tests that will be used to determine whether the motor control has been successful.</w:t>
       </w:r>
     </w:p>
     <w:p>
@@ -13415,12 +13639,18 @@
       </w:tr>
     </w:tbl>
     <w:p/>
+    <w:p/>
+    <w:p/>
+    <w:p/>
+    <w:p/>
+    <w:p/>
     <w:p>
       <w:pPr>
         <w:pStyle w:val="Heading1"/>
       </w:pPr>
       <w:bookmarkStart w:id="40" w:name="_Toc123133074"/>
       <w:r>
+        <w:lastRenderedPageBreak/>
         <w:t>Appendix</w:t>
       </w:r>
       <w:bookmarkEnd w:id="40"/>
@@ -13436,16 +13666,158 @@
       <w:bookmarkEnd w:id="41"/>
     </w:p>
     <w:p>
+      <w:r>
+        <w:t xml:space="preserve">The below test mat will be scales up. This means each edge will be roughly 50 in length. </w:t>
+      </w:r>
+    </w:p>
+    <w:p>
+      <w:pPr>
+        <w:jc w:val="center"/>
+      </w:pPr>
+      <w:r>
+        <w:rPr>
+          <w:noProof/>
+        </w:rPr>
+        <w:drawing>
+          <wp:inline distT="0" distB="0" distL="0" distR="0" wp14:anchorId="46E08D6D" wp14:editId="37C5FB5B">
+            <wp:extent cx="3648075" cy="3543300"/>
+            <wp:effectExtent l="0" t="0" r="0" b="0"/>
+            <wp:docPr id="3" name="Picture 3"/>
+            <wp:cNvGraphicFramePr>
+              <a:graphicFrameLocks xmlns:a="http://schemas.openxmlformats.org/drawingml/2006/main" noChangeAspect="1"/>
+            </wp:cNvGraphicFramePr>
+            <a:graphic xmlns:a="http://schemas.openxmlformats.org/drawingml/2006/main">
+              <a:graphicData uri="http://schemas.openxmlformats.org/drawingml/2006/picture">
+                <pic:pic xmlns:pic="http://schemas.openxmlformats.org/drawingml/2006/picture">
+                  <pic:nvPicPr>
+                    <pic:cNvPr id="0" name="Picture 1"/>
+                    <pic:cNvPicPr>
+                      <a:picLocks noChangeAspect="1" noChangeArrowheads="1"/>
+                    </pic:cNvPicPr>
+                  </pic:nvPicPr>
+                  <pic:blipFill>
+                    <a:blip r:embed="rId22">
+                      <a:extLst>
+                        <a:ext uri="{28A0092B-C50C-407E-A947-70E740481C1C}">
+                          <a14:useLocalDpi xmlns:a14="http://schemas.microsoft.com/office/drawing/2010/main" val="0"/>
+                        </a:ext>
+                      </a:extLst>
+                    </a:blip>
+                    <a:srcRect/>
+                    <a:stretch>
+                      <a:fillRect/>
+                    </a:stretch>
+                  </pic:blipFill>
+                  <pic:spPr bwMode="auto">
+                    <a:xfrm>
+                      <a:off x="0" y="0"/>
+                      <a:ext cx="3648075" cy="3543300"/>
+                    </a:xfrm>
+                    <a:prstGeom prst="rect">
+                      <a:avLst/>
+                    </a:prstGeom>
+                    <a:noFill/>
+                    <a:ln>
+                      <a:noFill/>
+                    </a:ln>
+                  </pic:spPr>
+                </pic:pic>
+              </a:graphicData>
+            </a:graphic>
+          </wp:inline>
+        </w:drawing>
+      </w:r>
+    </w:p>
+    <w:p/>
+    <w:p/>
+    <w:p/>
+    <w:p/>
+    <w:p/>
+    <w:p/>
+    <w:p/>
+    <w:p/>
+    <w:p/>
+    <w:p/>
+    <w:p/>
+    <w:p/>
+    <w:p/>
+    <w:p/>
+    <w:p>
       <w:pPr>
         <w:pStyle w:val="Heading2"/>
       </w:pPr>
       <w:bookmarkStart w:id="42" w:name="_Toc123133076"/>
       <w:r>
+        <w:lastRenderedPageBreak/>
         <w:t>Medium Test Mat</w:t>
       </w:r>
       <w:bookmarkEnd w:id="42"/>
     </w:p>
     <w:p>
+      <w:r>
+        <w:t>The Below test mat will be scaled up. The Length AB should be 50 cm.</w:t>
+      </w:r>
+    </w:p>
+    <w:p>
+      <w:pPr>
+        <w:jc w:val="center"/>
+      </w:pPr>
+      <w:r>
+        <w:rPr>
+          <w:noProof/>
+        </w:rPr>
+        <w:drawing>
+          <wp:inline distT="0" distB="0" distL="0" distR="0" wp14:anchorId="62B5DC0B" wp14:editId="2B5F3DAD">
+            <wp:extent cx="5734050" cy="5505450"/>
+            <wp:effectExtent l="0" t="0" r="0" b="0"/>
+            <wp:docPr id="12" name="Picture 12"/>
+            <wp:cNvGraphicFramePr>
+              <a:graphicFrameLocks xmlns:a="http://schemas.openxmlformats.org/drawingml/2006/main" noChangeAspect="1"/>
+            </wp:cNvGraphicFramePr>
+            <a:graphic xmlns:a="http://schemas.openxmlformats.org/drawingml/2006/main">
+              <a:graphicData uri="http://schemas.openxmlformats.org/drawingml/2006/picture">
+                <pic:pic xmlns:pic="http://schemas.openxmlformats.org/drawingml/2006/picture">
+                  <pic:nvPicPr>
+                    <pic:cNvPr id="0" name="Picture 2"/>
+                    <pic:cNvPicPr>
+                      <a:picLocks noChangeAspect="1" noChangeArrowheads="1"/>
+                    </pic:cNvPicPr>
+                  </pic:nvPicPr>
+                  <pic:blipFill>
+                    <a:blip r:embed="rId23">
+                      <a:extLst>
+                        <a:ext uri="{28A0092B-C50C-407E-A947-70E740481C1C}">
+                          <a14:useLocalDpi xmlns:a14="http://schemas.microsoft.com/office/drawing/2010/main" val="0"/>
+                        </a:ext>
+                      </a:extLst>
+                    </a:blip>
+                    <a:srcRect/>
+                    <a:stretch>
+                      <a:fillRect/>
+                    </a:stretch>
+                  </pic:blipFill>
+                  <pic:spPr bwMode="auto">
+                    <a:xfrm>
+                      <a:off x="0" y="0"/>
+                      <a:ext cx="5734050" cy="5505450"/>
+                    </a:xfrm>
+                    <a:prstGeom prst="rect">
+                      <a:avLst/>
+                    </a:prstGeom>
+                    <a:noFill/>
+                    <a:ln>
+                      <a:noFill/>
+                    </a:ln>
+                  </pic:spPr>
+                </pic:pic>
+              </a:graphicData>
+            </a:graphic>
+          </wp:inline>
+        </w:drawing>
+      </w:r>
+    </w:p>
+    <w:p/>
+    <w:p>
       <w:pPr>
         <w:pStyle w:val="Heading2"/>
       </w:pPr>
@@ -13455,26 +13827,158 @@
       </w:r>
       <w:bookmarkEnd w:id="43"/>
     </w:p>
+    <w:p/>
+    <w:p/>
+    <w:p/>
+    <w:p/>
+    <w:p/>
+    <w:p/>
+    <w:p/>
+    <w:p/>
     <w:p>
       <w:pPr>
         <w:pStyle w:val="Heading2"/>
       </w:pPr>
       <w:bookmarkStart w:id="44" w:name="_Toc123133078"/>
       <w:r>
+        <w:lastRenderedPageBreak/>
         <w:t>Motor Control Test Mat</w:t>
       </w:r>
       <w:bookmarkEnd w:id="44"/>
     </w:p>
     <w:p>
+      <w:r>
+        <w:t xml:space="preserve">The motor control mat will need to be scaled up so that the length indicated is exactly one meter. </w:t>
+      </w:r>
+    </w:p>
+    <w:p>
+      <w:pPr>
+        <w:jc w:val="center"/>
+      </w:pPr>
+      <w:r>
+        <w:rPr>
+          <w:noProof/>
+        </w:rPr>
+        <w:drawing>
+          <wp:inline distT="0" distB="0" distL="0" distR="0" wp14:anchorId="4225DD65" wp14:editId="21734083">
+            <wp:extent cx="4962525" cy="4010025"/>
+            <wp:effectExtent l="0" t="0" r="0" b="0"/>
+            <wp:docPr id="14" name="Picture 14"/>
+            <wp:cNvGraphicFramePr>
+              <a:graphicFrameLocks xmlns:a="http://schemas.openxmlformats.org/drawingml/2006/main" noChangeAspect="1"/>
+            </wp:cNvGraphicFramePr>
+            <a:graphic xmlns:a="http://schemas.openxmlformats.org/drawingml/2006/main">
+              <a:graphicData uri="http://schemas.openxmlformats.org/drawingml/2006/picture">
+                <pic:pic xmlns:pic="http://schemas.openxmlformats.org/drawingml/2006/picture">
+                  <pic:nvPicPr>
+                    <pic:cNvPr id="0" name="Picture 3"/>
+                    <pic:cNvPicPr>
+                      <a:picLocks noChangeAspect="1" noChangeArrowheads="1"/>
+                    </pic:cNvPicPr>
+                  </pic:nvPicPr>
+                  <pic:blipFill>
+                    <a:blip r:embed="rId24">
+                      <a:extLst>
+                        <a:ext uri="{28A0092B-C50C-407E-A947-70E740481C1C}">
+                          <a14:useLocalDpi xmlns:a14="http://schemas.microsoft.com/office/drawing/2010/main" val="0"/>
+                        </a:ext>
+                      </a:extLst>
+                    </a:blip>
+                    <a:srcRect/>
+                    <a:stretch>
+                      <a:fillRect/>
+                    </a:stretch>
+                  </pic:blipFill>
+                  <pic:spPr bwMode="auto">
+                    <a:xfrm>
+                      <a:off x="0" y="0"/>
+                      <a:ext cx="4962525" cy="4010025"/>
+                    </a:xfrm>
+                    <a:prstGeom prst="rect">
+                      <a:avLst/>
+                    </a:prstGeom>
+                    <a:noFill/>
+                    <a:ln>
+                      <a:noFill/>
+                    </a:ln>
+                  </pic:spPr>
+                </pic:pic>
+              </a:graphicData>
+            </a:graphic>
+          </wp:inline>
+        </w:drawing>
+      </w:r>
+    </w:p>
+    <w:p>
       <w:pPr>
         <w:pStyle w:val="Heading2"/>
       </w:pPr>
       <w:bookmarkStart w:id="45" w:name="_Toc123133079"/>
       <w:r>
+        <w:lastRenderedPageBreak/>
         <w:t>Test Sheet Print Out</w:t>
       </w:r>
       <w:bookmarkEnd w:id="45"/>
     </w:p>
+    <w:p>
+      <w:r>
+        <w:t xml:space="preserve">This sheet will be printed out on A4 to record the results of the tests. </w:t>
+      </w:r>
+      <w:r>
+        <w:rPr>
+          <w:noProof/>
+        </w:rPr>
+        <w:drawing>
+          <wp:inline distT="0" distB="0" distL="0" distR="0" wp14:anchorId="2C8C767F" wp14:editId="5EABEB34">
+            <wp:extent cx="4995153" cy="7981950"/>
+            <wp:effectExtent l="0" t="0" r="0" b="0"/>
+            <wp:docPr id="15" name="Picture 15" descr="Table&#10;&#10;Description automatically generated"/>
+            <wp:cNvGraphicFramePr>
+              <a:graphicFrameLocks xmlns:a="http://schemas.openxmlformats.org/drawingml/2006/main" noChangeAspect="1"/>
+            </wp:cNvGraphicFramePr>
+            <a:graphic xmlns:a="http://schemas.openxmlformats.org/drawingml/2006/main">
+              <a:graphicData uri="http://schemas.openxmlformats.org/drawingml/2006/picture">
+                <pic:pic xmlns:pic="http://schemas.openxmlformats.org/drawingml/2006/picture">
+                  <pic:nvPicPr>
+                    <pic:cNvPr id="15" name="Picture 15" descr="Table&#10;&#10;Description automatically generated"/>
+                    <pic:cNvPicPr>
+                      <a:picLocks noChangeAspect="1" noChangeArrowheads="1"/>
+                    </pic:cNvPicPr>
+                  </pic:nvPicPr>
+                  <pic:blipFill>
+                    <a:blip r:embed="rId25">
+                      <a:extLst>
+                        <a:ext uri="{28A0092B-C50C-407E-A947-70E740481C1C}">
+                          <a14:useLocalDpi xmlns:a14="http://schemas.microsoft.com/office/drawing/2010/main" val="0"/>
+                        </a:ext>
+                      </a:extLst>
+                    </a:blip>
+                    <a:srcRect/>
+                    <a:stretch>
+                      <a:fillRect/>
+                    </a:stretch>
+                  </pic:blipFill>
+                  <pic:spPr bwMode="auto">
+                    <a:xfrm>
+                      <a:off x="0" y="0"/>
+                      <a:ext cx="5034776" cy="8045265"/>
+                    </a:xfrm>
+                    <a:prstGeom prst="rect">
+                      <a:avLst/>
+                    </a:prstGeom>
+                    <a:noFill/>
+                    <a:ln>
+                      <a:noFill/>
+                    </a:ln>
+                  </pic:spPr>
+                </pic:pic>
+              </a:graphicData>
+            </a:graphic>
+          </wp:inline>
+        </w:drawing>
+      </w:r>
+    </w:p>
+    <w:p/>
     <w:sectPr>
       <w:pgSz w:w="11906" w:h="16838"/>
       <w:pgMar w:top="1440" w:right="1440" w:bottom="1440" w:left="1440" w:header="708" w:footer="708" w:gutter="0"/>
@@ -16235,6 +16739,31 @@
       <w:color w:val="2F5496" w:themeColor="accent1" w:themeShade="BF"/>
     </w:rPr>
   </w:style>
+  <w:style w:type="paragraph" w:styleId="NoSpacing">
+    <w:name w:val="No Spacing"/>
+    <w:link w:val="NoSpacingChar"/>
+    <w:uiPriority w:val="1"/>
+    <w:qFormat/>
+    <w:rsid w:val="000A704A"/>
+    <w:pPr>
+      <w:spacing w:after="0" w:line="240" w:lineRule="auto"/>
+    </w:pPr>
+    <w:rPr>
+      <w:rFonts w:eastAsiaTheme="minorEastAsia"/>
+      <w:lang w:val="en-US"/>
+    </w:rPr>
+  </w:style>
+  <w:style w:type="character" w:customStyle="1" w:styleId="NoSpacingChar">
+    <w:name w:val="No Spacing Char"/>
+    <w:basedOn w:val="DefaultParagraphFont"/>
+    <w:link w:val="NoSpacing"/>
+    <w:uiPriority w:val="1"/>
+    <w:rsid w:val="000A704A"/>
+    <w:rPr>
+      <w:rFonts w:eastAsiaTheme="minorEastAsia"/>
+      <w:lang w:val="en-US"/>
+    </w:rPr>
+  </w:style>
 </w:styles>
 </file>
 
@@ -16534,10 +17063,29 @@
 </file>
 
 <file path=customXml/item1.xml><?xml version="1.0" encoding="utf-8"?>
+<CoverPageProperties xmlns="http://schemas.microsoft.com/office/2006/coverPageProps">
+  <PublishDate>2023</PublishDate>
+  <Abstract/>
+  <CompanyAddress/>
+  <CompanyPhone/>
+  <CompanyFax/>
+  <CompanyEmail/>
+</CoverPageProperties>
+</file>
+
+<file path=customXml/item2.xml><?xml version="1.0" encoding="utf-8"?>
 <b:Sources xmlns:b="http://schemas.openxmlformats.org/officeDocument/2006/bibliography" xmlns="http://schemas.openxmlformats.org/officeDocument/2006/bibliography" SelectedStyle="\APASixthEditionOfficeOnline.xsl" StyleName="APA" Version="6"/>
 </file>
 
 <file path=customXml/itemProps1.xml><?xml version="1.0" encoding="utf-8"?>
+<ds:datastoreItem xmlns:ds="http://schemas.openxmlformats.org/officeDocument/2006/customXml" ds:itemID="{55AF091B-3C7A-41E3-B477-F2FDAA23CFDA}">
+  <ds:schemaRefs>
+    <ds:schemaRef ds:uri="http://schemas.microsoft.com/office/2006/coverPageProps"/>
+  </ds:schemaRefs>
+</ds:datastoreItem>
+</file>
+
+<file path=customXml/itemProps2.xml><?xml version="1.0" encoding="utf-8"?>
 <ds:datastoreItem xmlns:ds="http://schemas.openxmlformats.org/officeDocument/2006/customXml" ds:itemID="{8CF942F9-5EDE-4FC4-B65F-C7FC08610018}">
   <ds:schemaRefs>
     <ds:schemaRef ds:uri="http://schemas.openxmlformats.org/officeDocument/2006/bibliography"/>

</xml_diff>